<commit_message>
Upload of IIC cells 20, 21 and 22 and associated documentation
</commit_message>
<xml_diff>
--- a/dev/docs/Test Dataset Section 20 Specification 20220902 FINAL.docx
+++ b/dev/docs/Test Dataset Section 20 Specification 20220902 FINAL.docx
@@ -1,6 +1,6 @@
 
 <file path=word/document.xml><?xml version="1.0" encoding="utf-8"?>
-<w:document xmlns:wpc="http://schemas.microsoft.com/office/word/2010/wordprocessingCanvas" xmlns:cx="http://schemas.microsoft.com/office/drawing/2014/chartex" xmlns:cx1="http://schemas.microsoft.com/office/drawing/2015/9/8/chartex" xmlns:cx2="http://schemas.microsoft.com/office/drawing/2015/10/21/chartex" xmlns:cx3="http://schemas.microsoft.com/office/drawing/2016/5/9/chartex" xmlns:cx4="http://schemas.microsoft.com/office/drawing/2016/5/10/chartex" xmlns:cx5="http://schemas.microsoft.com/office/drawing/2016/5/11/chartex" xmlns:cx6="http://schemas.microsoft.com/office/drawing/2016/5/12/chartex" xmlns:cx7="http://schemas.microsoft.com/office/drawing/2016/5/13/chartex" xmlns:cx8="http://schemas.microsoft.com/office/drawing/2016/5/14/chartex" xmlns:mc="http://schemas.openxmlformats.org/markup-compatibility/2006" xmlns:aink="http://schemas.microsoft.com/office/drawing/2016/ink" xmlns:am3d="http://schemas.microsoft.com/office/drawing/2017/model3d" xmlns:o="urn:schemas-microsoft-com:office:office" xmlns:oel="http://schemas.microsoft.com/office/2019/extlst" xmlns:r="http://schemas.openxmlformats.org/officeDocument/2006/relationships" xmlns:m="http://schemas.openxmlformats.org/officeDocument/2006/math" xmlns:v="urn:schemas-microsoft-com:vml" xmlns:wp14="http://schemas.microsoft.com/office/word/2010/wordprocessingDrawing" xmlns:wp="http://schemas.openxmlformats.org/drawingml/2006/wordprocessingDrawing" xmlns:w10="urn:schemas-microsoft-com:office:word" xmlns:w="http://schemas.openxmlformats.org/wordprocessingml/2006/main" xmlns:w14="http://schemas.microsoft.com/office/word/2010/wordml" xmlns:w15="http://schemas.microsoft.com/office/word/2012/wordml" xmlns:w16cex="http://schemas.microsoft.com/office/word/2018/wordml/cex" xmlns:w16cid="http://schemas.microsoft.com/office/word/2016/wordml/cid" xmlns:w16="http://schemas.microsoft.com/office/word/2018/wordml" xmlns:w16sdtdh="http://schemas.microsoft.com/office/word/2020/wordml/sdtdatahash" xmlns:w16se="http://schemas.microsoft.com/office/word/2015/wordml/symex" xmlns:wpg="http://schemas.microsoft.com/office/word/2010/wordprocessingGroup" xmlns:wpi="http://schemas.microsoft.com/office/word/2010/wordprocessingInk" xmlns:wne="http://schemas.microsoft.com/office/word/2006/wordml" xmlns:wps="http://schemas.microsoft.com/office/word/2010/wordprocessingShape" mc:Ignorable="w14 w15 w16se w16cid w16 w16cex w16sdtdh wp14">
+<w:document xmlns:wpc="http://schemas.microsoft.com/office/word/2010/wordprocessingCanvas" xmlns:cx="http://schemas.microsoft.com/office/drawing/2014/chartex" xmlns:mc="http://schemas.openxmlformats.org/markup-compatibility/2006" xmlns:o="urn:schemas-microsoft-com:office:office" xmlns:r="http://schemas.openxmlformats.org/officeDocument/2006/relationships" xmlns:m="http://schemas.openxmlformats.org/officeDocument/2006/math" xmlns:v="urn:schemas-microsoft-com:vml" xmlns:wp14="http://schemas.microsoft.com/office/word/2010/wordprocessingDrawing" xmlns:wp="http://schemas.openxmlformats.org/drawingml/2006/wordprocessingDrawing" xmlns:w10="urn:schemas-microsoft-com:office:word" xmlns:w="http://schemas.openxmlformats.org/wordprocessingml/2006/main" xmlns:w14="http://schemas.microsoft.com/office/word/2010/wordml" xmlns:w15="http://schemas.microsoft.com/office/word/2012/wordml" xmlns:w16se="http://schemas.microsoft.com/office/word/2015/wordml/symex" xmlns:wpg="http://schemas.microsoft.com/office/word/2010/wordprocessingGroup" xmlns:wpi="http://schemas.microsoft.com/office/word/2010/wordprocessingInk" xmlns:wne="http://schemas.microsoft.com/office/word/2006/wordml" xmlns:wps="http://schemas.microsoft.com/office/word/2010/wordprocessingShape" mc:Ignorable="w14 w15 w16se wp14">
   <w:body>
     <w:p>
       <w:pPr>
@@ -2223,6 +2223,7 @@
                 <w:lang w:val="en-GB"/>
               </w:rPr>
             </w:pPr>
+            <w:proofErr w:type="spellStart"/>
             <w:r>
               <w:rPr>
                 <w:rFonts w:ascii="Calibri" w:hAnsi="Calibri" w:cs="Calibri"/>
@@ -2231,7 +2232,18 @@
                 <w:szCs w:val="20"/>
                 <w:lang w:val="en-GB"/>
               </w:rPr>
-              <w:t>Daymark (</w:t>
+              <w:t>Daymark</w:t>
+            </w:r>
+            <w:proofErr w:type="spellEnd"/>
+            <w:r>
+              <w:rPr>
+                <w:rFonts w:ascii="Calibri" w:hAnsi="Calibri" w:cs="Calibri"/>
+                <w:bCs/>
+                <w:sz w:val="20"/>
+                <w:szCs w:val="20"/>
+                <w:lang w:val="en-GB"/>
+              </w:rPr>
+              <w:t xml:space="preserve"> (</w:t>
             </w:r>
             <w:r>
               <w:rPr>
@@ -2956,12 +2968,14 @@
       <w:pPr>
         <w:spacing w:after="160" w:line="259" w:lineRule="auto"/>
       </w:pPr>
+      <w:proofErr w:type="gramStart"/>
       <w:r>
         <w:t xml:space="preserve">( </w:t>
       </w:r>
       <w:r>
         <w:t>59</w:t>
       </w:r>
+      <w:proofErr w:type="gramEnd"/>
       <w:r>
         <w:t xml:space="preserve"> </w:t>
       </w:r>
@@ -2985,7 +2999,15 @@
         <w:spacing w:after="160" w:line="259" w:lineRule="auto"/>
       </w:pPr>
       <w:r>
-        <w:t xml:space="preserve">See document located in github </w:t>
+        <w:t xml:space="preserve">See document located in </w:t>
+      </w:r>
+      <w:proofErr w:type="spellStart"/>
+      <w:r>
+        <w:t>github</w:t>
+      </w:r>
+      <w:proofErr w:type="spellEnd"/>
+      <w:r>
+        <w:t xml:space="preserve"> </w:t>
       </w:r>
       <w:r>
         <w:t xml:space="preserve"> </w:t>
@@ -2995,7 +3017,21 @@
           <w:rPr>
             <w:rStyle w:val="Hyperlink"/>
           </w:rPr>
-          <w:t>S-101-Test-Datasets/S-101 Test Dataset Specification 20220725 1.0 FINAL.docx at main · iho-ohi/S-101-Test-Datasets (github.com)</w:t>
+          <w:t xml:space="preserve">S-101-Test-Datasets/S-101 Test Dataset Specification 20220725 1.0 FINAL.docx at main · </w:t>
+        </w:r>
+        <w:proofErr w:type="spellStart"/>
+        <w:r>
+          <w:rPr>
+            <w:rStyle w:val="Hyperlink"/>
+          </w:rPr>
+          <w:t>iho-ohi</w:t>
+        </w:r>
+        <w:proofErr w:type="spellEnd"/>
+        <w:r>
+          <w:rPr>
+            <w:rStyle w:val="Hyperlink"/>
+          </w:rPr>
+          <w:t>/S-101-Test-Datasets (github.com)</w:t>
         </w:r>
       </w:hyperlink>
     </w:p>
@@ -3457,10 +3493,59 @@
                 <w:rFonts w:ascii="Calibri" w:eastAsia="Times New Roman" w:hAnsi="Calibri" w:cs="Calibri"/>
                 <w:sz w:val="20"/>
                 <w:szCs w:val="20"/>
-                <w:highlight w:val="yellow"/>
-              </w:rPr>
-              <w:t>32°20'25.03"S  60°54'41.85"E</w:t>
-            </w:r>
+              </w:rPr>
+              <w:t>32-16</w:t>
+            </w:r>
+            <w:r>
+              <w:rPr>
+                <w:rFonts w:ascii="Calibri" w:eastAsia="Times New Roman" w:hAnsi="Calibri" w:cs="Calibri"/>
+                <w:sz w:val="20"/>
+                <w:szCs w:val="20"/>
+              </w:rPr>
+              <w:t>.547</w:t>
+            </w:r>
+            <w:r>
+              <w:rPr>
+                <w:rFonts w:ascii="Calibri" w:eastAsia="Times New Roman" w:hAnsi="Calibri" w:cs="Calibri"/>
+                <w:sz w:val="20"/>
+                <w:szCs w:val="20"/>
+              </w:rPr>
+              <w:t>S, 62-01</w:t>
+            </w:r>
+            <w:r>
+              <w:rPr>
+                <w:rFonts w:ascii="Calibri" w:eastAsia="Times New Roman" w:hAnsi="Calibri" w:cs="Calibri"/>
+                <w:sz w:val="20"/>
+                <w:szCs w:val="20"/>
+              </w:rPr>
+              <w:t>.390</w:t>
+            </w:r>
+            <w:r>
+              <w:rPr>
+                <w:rFonts w:ascii="Calibri" w:eastAsia="Times New Roman" w:hAnsi="Calibri" w:cs="Calibri"/>
+                <w:sz w:val="20"/>
+                <w:szCs w:val="20"/>
+              </w:rPr>
+              <w:t>E</w:t>
+            </w:r>
+          </w:p>
+          <w:p>
+            <w:pPr>
+              <w:rPr>
+                <w:rFonts w:ascii="Calibri" w:eastAsia="Times New Roman" w:hAnsi="Calibri" w:cs="Calibri"/>
+                <w:sz w:val="20"/>
+                <w:szCs w:val="20"/>
+              </w:rPr>
+            </w:pPr>
+          </w:p>
+          <w:p>
+            <w:pPr>
+              <w:rPr>
+                <w:rFonts w:ascii="Calibri" w:eastAsia="Times New Roman" w:hAnsi="Calibri" w:cs="Calibri"/>
+                <w:sz w:val="20"/>
+                <w:szCs w:val="20"/>
+              </w:rPr>
+            </w:pPr>
           </w:p>
         </w:tc>
         <w:tc>
@@ -4874,7 +4959,7 @@
       </w:tr>
       <w:tr>
         <w:trPr>
-          <w:trHeight w:val="845"/>
+          <w:trHeight w:val="1160"/>
           <w:jc w:val="center"/>
         </w:trPr>
         <w:tc>
@@ -4909,6 +4994,7 @@
                 <w:sz w:val="20"/>
                 <w:szCs w:val="20"/>
               </w:rPr>
+              <w:lastRenderedPageBreak/>
               <w:t>Screen Capture</w:t>
             </w:r>
           </w:p>
@@ -4931,30 +5017,178 @@
             <w:pPr>
               <w:spacing w:after="0" w:line="240" w:lineRule="auto"/>
               <w:rPr>
+                <w:rFonts w:ascii="Calibri" w:eastAsia="Times New Roman" w:hAnsi="Calibri" w:cs="Calibri"/>
+                <w:sz w:val="20"/>
+                <w:szCs w:val="20"/>
+                <w:lang w:val="en-GB"/>
+              </w:rPr>
+            </w:pPr>
+            <w:r>
+              <w:object w:dxaOrig="1110" w:dyaOrig="855" w14:anchorId="1A9F6391">
+                <v:shapetype id="_x0000_t75" coordsize="21600,21600" o:spt="75" o:preferrelative="t" path="m@4@5l@4@11@9@11@9@5xe" filled="f" stroked="f">
+                  <v:stroke joinstyle="miter"/>
+                  <v:formulas>
+                    <v:f eqn="if lineDrawn pixelLineWidth 0"/>
+                    <v:f eqn="sum @0 1 0"/>
+                    <v:f eqn="sum 0 0 @1"/>
+                    <v:f eqn="prod @2 1 2"/>
+                    <v:f eqn="prod @3 21600 pixelWidth"/>
+                    <v:f eqn="prod @3 21600 pixelHeight"/>
+                    <v:f eqn="sum @0 0 1"/>
+                    <v:f eqn="prod @6 1 2"/>
+                    <v:f eqn="prod @7 21600 pixelWidth"/>
+                    <v:f eqn="sum @8 21600 0"/>
+                    <v:f eqn="prod @7 21600 pixelHeight"/>
+                    <v:f eqn="sum @10 21600 0"/>
+                  </v:formulas>
+                  <v:path o:extrusionok="f" gradientshapeok="t" o:connecttype="rect"/>
+                  <o:lock v:ext="edit" aspectratio="t"/>
+                </v:shapetype>
+                <v:shape id="_x0000_i1025" type="#_x0000_t75" style="width:55.35pt;height:42.65pt" o:ole="">
+                  <v:imagedata r:id="rId12" o:title=""/>
+                </v:shape>
+                <o:OLEObject Type="Embed" ProgID="PBrush" ShapeID="_x0000_i1025" DrawAspect="Content" ObjectID="_1726071319" r:id="rId13"/>
+              </w:object>
+            </w:r>
+            <w:r>
+              <w:rPr>
                 <w:noProof/>
-                <w:lang w:val="en-GB" w:eastAsia="en-GB"/>
-              </w:rPr>
-            </w:pPr>
-          </w:p>
-          <w:p>
-            <w:pPr>
-              <w:spacing w:after="0" w:line="240" w:lineRule="auto"/>
+                <w:lang w:val="en-IN" w:eastAsia="en-IN"/>
+              </w:rPr>
+              <w:drawing>
+                <wp:inline distT="0" distB="0" distL="0" distR="0" wp14:anchorId="2343701D" wp14:editId="7EE2AAC5">
+                  <wp:extent cx="685800" cy="542925"/>
+                  <wp:effectExtent l="0" t="0" r="0" b="9525"/>
+                  <wp:docPr id="21" name="Picture 21"/>
+                  <wp:cNvGraphicFramePr>
+                    <a:graphicFrameLocks xmlns:a="http://schemas.openxmlformats.org/drawingml/2006/main" noChangeAspect="1"/>
+                  </wp:cNvGraphicFramePr>
+                  <a:graphic xmlns:a="http://schemas.openxmlformats.org/drawingml/2006/main">
+                    <a:graphicData uri="http://schemas.openxmlformats.org/drawingml/2006/picture">
+                      <pic:pic xmlns:pic="http://schemas.openxmlformats.org/drawingml/2006/picture">
+                        <pic:nvPicPr>
+                          <pic:cNvPr id="1" name=""/>
+                          <pic:cNvPicPr/>
+                        </pic:nvPicPr>
+                        <pic:blipFill>
+                          <a:blip r:embed="rId14"/>
+                          <a:stretch>
+                            <a:fillRect/>
+                          </a:stretch>
+                        </pic:blipFill>
+                        <pic:spPr>
+                          <a:xfrm>
+                            <a:off x="0" y="0"/>
+                            <a:ext cx="685800" cy="542925"/>
+                          </a:xfrm>
+                          <a:prstGeom prst="rect">
+                            <a:avLst/>
+                          </a:prstGeom>
+                        </pic:spPr>
+                      </pic:pic>
+                    </a:graphicData>
+                  </a:graphic>
+                </wp:inline>
+              </w:drawing>
+            </w:r>
+            <w:r>
+              <w:object w:dxaOrig="825" w:dyaOrig="825" w14:anchorId="0C9D90FC">
+                <v:shape id="_x0000_i1026" type="#_x0000_t75" style="width:41.35pt;height:41.35pt" o:ole="">
+                  <v:imagedata r:id="rId15" o:title=""/>
+                </v:shape>
+                <o:OLEObject Type="Embed" ProgID="PBrush" ShapeID="_x0000_i1026" DrawAspect="Content" ObjectID="_1726071320" r:id="rId16"/>
+              </w:object>
+            </w:r>
+            <w:r>
               <w:rPr>
                 <w:noProof/>
-                <w:lang w:val="en-GB" w:eastAsia="en-GB"/>
-              </w:rPr>
-            </w:pPr>
-          </w:p>
-          <w:p>
-            <w:pPr>
-              <w:spacing w:after="0" w:line="240" w:lineRule="auto"/>
-              <w:rPr>
-                <w:rFonts w:ascii="Calibri" w:eastAsia="Times New Roman" w:hAnsi="Calibri" w:cs="Calibri"/>
-                <w:sz w:val="20"/>
-                <w:szCs w:val="20"/>
-                <w:lang w:val="en-GB"/>
-              </w:rPr>
-            </w:pPr>
+                <w:lang w:val="en-IN" w:eastAsia="en-IN"/>
+              </w:rPr>
+              <w:drawing>
+                <wp:inline distT="0" distB="0" distL="0" distR="0" wp14:anchorId="41EF2EC3" wp14:editId="0F49DEA0">
+                  <wp:extent cx="561975" cy="504825"/>
+                  <wp:effectExtent l="0" t="0" r="9525" b="9525"/>
+                  <wp:docPr id="24" name="Picture 24"/>
+                  <wp:cNvGraphicFramePr>
+                    <a:graphicFrameLocks xmlns:a="http://schemas.openxmlformats.org/drawingml/2006/main" noChangeAspect="1"/>
+                  </wp:cNvGraphicFramePr>
+                  <a:graphic xmlns:a="http://schemas.openxmlformats.org/drawingml/2006/main">
+                    <a:graphicData uri="http://schemas.openxmlformats.org/drawingml/2006/picture">
+                      <pic:pic xmlns:pic="http://schemas.openxmlformats.org/drawingml/2006/picture">
+                        <pic:nvPicPr>
+                          <pic:cNvPr id="1" name=""/>
+                          <pic:cNvPicPr/>
+                        </pic:nvPicPr>
+                        <pic:blipFill>
+                          <a:blip r:embed="rId17"/>
+                          <a:stretch>
+                            <a:fillRect/>
+                          </a:stretch>
+                        </pic:blipFill>
+                        <pic:spPr>
+                          <a:xfrm>
+                            <a:off x="0" y="0"/>
+                            <a:ext cx="561975" cy="504825"/>
+                          </a:xfrm>
+                          <a:prstGeom prst="rect">
+                            <a:avLst/>
+                          </a:prstGeom>
+                        </pic:spPr>
+                      </pic:pic>
+                    </a:graphicData>
+                  </a:graphic>
+                </wp:inline>
+              </w:drawing>
+            </w:r>
+            <w:r>
+              <w:rPr>
+                <w:noProof/>
+                <w:lang w:val="en-IN" w:eastAsia="en-IN"/>
+              </w:rPr>
+              <w:drawing>
+                <wp:inline distT="0" distB="0" distL="0" distR="0" wp14:anchorId="7A4105FC" wp14:editId="2B8F8CF5">
+                  <wp:extent cx="504825" cy="514350"/>
+                  <wp:effectExtent l="0" t="0" r="9525" b="0"/>
+                  <wp:docPr id="25" name="Picture 25"/>
+                  <wp:cNvGraphicFramePr>
+                    <a:graphicFrameLocks xmlns:a="http://schemas.openxmlformats.org/drawingml/2006/main" noChangeAspect="1"/>
+                  </wp:cNvGraphicFramePr>
+                  <a:graphic xmlns:a="http://schemas.openxmlformats.org/drawingml/2006/main">
+                    <a:graphicData uri="http://schemas.openxmlformats.org/drawingml/2006/picture">
+                      <pic:pic xmlns:pic="http://schemas.openxmlformats.org/drawingml/2006/picture">
+                        <pic:nvPicPr>
+                          <pic:cNvPr id="1" name=""/>
+                          <pic:cNvPicPr/>
+                        </pic:nvPicPr>
+                        <pic:blipFill>
+                          <a:blip r:embed="rId18"/>
+                          <a:stretch>
+                            <a:fillRect/>
+                          </a:stretch>
+                        </pic:blipFill>
+                        <pic:spPr>
+                          <a:xfrm>
+                            <a:off x="0" y="0"/>
+                            <a:ext cx="504825" cy="514350"/>
+                          </a:xfrm>
+                          <a:prstGeom prst="rect">
+                            <a:avLst/>
+                          </a:prstGeom>
+                        </pic:spPr>
+                      </pic:pic>
+                    </a:graphicData>
+                  </a:graphic>
+                </wp:inline>
+              </w:drawing>
+            </w:r>
+            <w:r>
+              <w:object w:dxaOrig="765" w:dyaOrig="735" w14:anchorId="72BC1C60">
+                <v:shape id="_x0000_i1027" type="#_x0000_t75" style="width:38.65pt;height:36.65pt" o:ole="">
+                  <v:imagedata r:id="rId19" o:title=""/>
+                </v:shape>
+                <o:OLEObject Type="Embed" ProgID="PBrush" ShapeID="_x0000_i1027" DrawAspect="Content" ObjectID="_1726071321" r:id="rId20"/>
+              </w:object>
+            </w:r>
           </w:p>
         </w:tc>
       </w:tr>
@@ -5327,9 +5561,40 @@
                 <w:rFonts w:ascii="Calibri" w:eastAsia="Times New Roman" w:hAnsi="Calibri" w:cs="Calibri"/>
                 <w:sz w:val="20"/>
                 <w:szCs w:val="20"/>
-                <w:highlight w:val="yellow"/>
-              </w:rPr>
-              <w:t>32°20'25.03"S  60°54'41.85"E</w:t>
+              </w:rPr>
+              <w:t>32-15</w:t>
+            </w:r>
+            <w:r>
+              <w:rPr>
+                <w:rFonts w:ascii="Calibri" w:eastAsia="Times New Roman" w:hAnsi="Calibri" w:cs="Calibri"/>
+                <w:sz w:val="20"/>
+                <w:szCs w:val="20"/>
+              </w:rPr>
+              <w:t>.305</w:t>
+            </w:r>
+            <w:r>
+              <w:rPr>
+                <w:rFonts w:ascii="Calibri" w:eastAsia="Times New Roman" w:hAnsi="Calibri" w:cs="Calibri"/>
+                <w:sz w:val="20"/>
+                <w:szCs w:val="20"/>
+              </w:rPr>
+              <w:t>S, 62-07</w:t>
+            </w:r>
+            <w:r>
+              <w:rPr>
+                <w:rFonts w:ascii="Calibri" w:eastAsia="Times New Roman" w:hAnsi="Calibri" w:cs="Calibri"/>
+                <w:sz w:val="20"/>
+                <w:szCs w:val="20"/>
+              </w:rPr>
+              <w:t>.636</w:t>
+            </w:r>
+            <w:r>
+              <w:rPr>
+                <w:rFonts w:ascii="Calibri" w:eastAsia="Times New Roman" w:hAnsi="Calibri" w:cs="Calibri"/>
+                <w:sz w:val="20"/>
+                <w:szCs w:val="20"/>
+              </w:rPr>
+              <w:t>E</w:t>
             </w:r>
           </w:p>
         </w:tc>
@@ -6586,17 +6851,48 @@
                 <w:lang w:val="en-GB" w:eastAsia="en-GB"/>
               </w:rPr>
             </w:pPr>
-          </w:p>
-          <w:p>
-            <w:pPr>
-              <w:spacing w:after="0" w:line="240" w:lineRule="auto"/>
-              <w:rPr>
-                <w:rFonts w:ascii="Calibri" w:eastAsia="Times New Roman" w:hAnsi="Calibri" w:cs="Calibri"/>
-                <w:sz w:val="20"/>
-                <w:szCs w:val="20"/>
-                <w:lang w:val="en-GB"/>
-              </w:rPr>
-            </w:pPr>
+            <w:r>
+              <w:rPr>
+                <w:noProof/>
+                <w:lang w:val="en-IN" w:eastAsia="en-IN"/>
+              </w:rPr>
+              <w:lastRenderedPageBreak/>
+              <w:drawing>
+                <wp:inline distT="0" distB="0" distL="0" distR="0" wp14:anchorId="4D409914" wp14:editId="423D6BEF">
+                  <wp:extent cx="1266825" cy="1666875"/>
+                  <wp:effectExtent l="0" t="0" r="9525" b="9525"/>
+                  <wp:docPr id="1" name="Picture 1"/>
+                  <wp:cNvGraphicFramePr>
+                    <a:graphicFrameLocks xmlns:a="http://schemas.openxmlformats.org/drawingml/2006/main" noChangeAspect="1"/>
+                  </wp:cNvGraphicFramePr>
+                  <a:graphic xmlns:a="http://schemas.openxmlformats.org/drawingml/2006/main">
+                    <a:graphicData uri="http://schemas.openxmlformats.org/drawingml/2006/picture">
+                      <pic:pic xmlns:pic="http://schemas.openxmlformats.org/drawingml/2006/picture">
+                        <pic:nvPicPr>
+                          <pic:cNvPr id="1" name=""/>
+                          <pic:cNvPicPr/>
+                        </pic:nvPicPr>
+                        <pic:blipFill>
+                          <a:blip r:embed="rId21"/>
+                          <a:stretch>
+                            <a:fillRect/>
+                          </a:stretch>
+                        </pic:blipFill>
+                        <pic:spPr>
+                          <a:xfrm>
+                            <a:off x="0" y="0"/>
+                            <a:ext cx="1266825" cy="1666875"/>
+                          </a:xfrm>
+                          <a:prstGeom prst="rect">
+                            <a:avLst/>
+                          </a:prstGeom>
+                        </pic:spPr>
+                      </pic:pic>
+                    </a:graphicData>
+                  </a:graphic>
+                </wp:inline>
+              </w:drawing>
+            </w:r>
           </w:p>
         </w:tc>
       </w:tr>
@@ -6914,10 +7210,48 @@
                 <w:rFonts w:ascii="Calibri" w:eastAsia="Times New Roman" w:hAnsi="Calibri" w:cs="Calibri"/>
                 <w:sz w:val="20"/>
                 <w:szCs w:val="20"/>
-                <w:highlight w:val="yellow"/>
-              </w:rPr>
-              <w:lastRenderedPageBreak/>
-              <w:t>32°20'25.03"S  60°54'41.85"E</w:t>
+              </w:rPr>
+              <w:t>32-15</w:t>
+            </w:r>
+            <w:r>
+              <w:rPr>
+                <w:rFonts w:ascii="Calibri" w:eastAsia="Times New Roman" w:hAnsi="Calibri" w:cs="Calibri"/>
+                <w:sz w:val="20"/>
+                <w:szCs w:val="20"/>
+              </w:rPr>
+              <w:t>.467</w:t>
+            </w:r>
+            <w:r>
+              <w:rPr>
+                <w:rFonts w:ascii="Calibri" w:eastAsia="Times New Roman" w:hAnsi="Calibri" w:cs="Calibri"/>
+                <w:sz w:val="20"/>
+                <w:szCs w:val="20"/>
+              </w:rPr>
+              <w:t>S, 62-02</w:t>
+            </w:r>
+            <w:r>
+              <w:rPr>
+                <w:rFonts w:ascii="Calibri" w:eastAsia="Times New Roman" w:hAnsi="Calibri" w:cs="Calibri"/>
+                <w:sz w:val="20"/>
+                <w:szCs w:val="20"/>
+              </w:rPr>
+              <w:t>.</w:t>
+            </w:r>
+            <w:r>
+              <w:rPr>
+                <w:rFonts w:ascii="Calibri" w:eastAsia="Times New Roman" w:hAnsi="Calibri" w:cs="Calibri"/>
+                <w:sz w:val="20"/>
+                <w:szCs w:val="20"/>
+              </w:rPr>
+              <w:t>1745</w:t>
+            </w:r>
+            <w:r>
+              <w:rPr>
+                <w:rFonts w:ascii="Calibri" w:eastAsia="Times New Roman" w:hAnsi="Calibri" w:cs="Calibri"/>
+                <w:sz w:val="20"/>
+                <w:szCs w:val="20"/>
+              </w:rPr>
+              <w:t>E</w:t>
             </w:r>
           </w:p>
         </w:tc>
@@ -7493,26 +7827,88 @@
                 <w:lang w:val="en-GB" w:eastAsia="en-GB"/>
               </w:rPr>
             </w:pPr>
-          </w:p>
-          <w:p>
-            <w:pPr>
-              <w:spacing w:after="0" w:line="240" w:lineRule="auto"/>
+            <w:r>
               <w:rPr>
                 <w:noProof/>
-                <w:lang w:val="en-GB" w:eastAsia="en-GB"/>
-              </w:rPr>
-            </w:pPr>
-          </w:p>
-          <w:p>
-            <w:pPr>
-              <w:spacing w:after="0" w:line="240" w:lineRule="auto"/>
-              <w:rPr>
-                <w:rFonts w:ascii="Calibri" w:eastAsia="Times New Roman" w:hAnsi="Calibri" w:cs="Calibri"/>
-                <w:sz w:val="20"/>
-                <w:szCs w:val="20"/>
-                <w:lang w:val="en-GB"/>
-              </w:rPr>
-            </w:pPr>
+                <w:lang w:val="en-IN" w:eastAsia="en-IN"/>
+              </w:rPr>
+              <w:drawing>
+                <wp:inline distT="0" distB="0" distL="0" distR="0" wp14:anchorId="138FFFBC" wp14:editId="3C8BB463">
+                  <wp:extent cx="477520" cy="727299"/>
+                  <wp:effectExtent l="0" t="0" r="0" b="0"/>
+                  <wp:docPr id="3" name="Picture 3"/>
+                  <wp:cNvGraphicFramePr>
+                    <a:graphicFrameLocks xmlns:a="http://schemas.openxmlformats.org/drawingml/2006/main" noChangeAspect="1"/>
+                  </wp:cNvGraphicFramePr>
+                  <a:graphic xmlns:a="http://schemas.openxmlformats.org/drawingml/2006/main">
+                    <a:graphicData uri="http://schemas.openxmlformats.org/drawingml/2006/picture">
+                      <pic:pic xmlns:pic="http://schemas.openxmlformats.org/drawingml/2006/picture">
+                        <pic:nvPicPr>
+                          <pic:cNvPr id="1" name=""/>
+                          <pic:cNvPicPr/>
+                        </pic:nvPicPr>
+                        <pic:blipFill>
+                          <a:blip r:embed="rId22"/>
+                          <a:stretch>
+                            <a:fillRect/>
+                          </a:stretch>
+                        </pic:blipFill>
+                        <pic:spPr>
+                          <a:xfrm>
+                            <a:off x="0" y="0"/>
+                            <a:ext cx="488221" cy="743597"/>
+                          </a:xfrm>
+                          <a:prstGeom prst="rect">
+                            <a:avLst/>
+                          </a:prstGeom>
+                        </pic:spPr>
+                      </pic:pic>
+                    </a:graphicData>
+                  </a:graphic>
+                </wp:inline>
+              </w:drawing>
+            </w:r>
+            <w:r>
+              <w:rPr>
+                <w:noProof/>
+                <w:lang w:val="en-IN" w:eastAsia="en-IN"/>
+              </w:rPr>
+              <w:drawing>
+                <wp:inline distT="0" distB="0" distL="0" distR="0" wp14:anchorId="1B9E3757" wp14:editId="3D71E77B">
+                  <wp:extent cx="571500" cy="714375"/>
+                  <wp:effectExtent l="0" t="0" r="0" b="9525"/>
+                  <wp:docPr id="27" name="Picture 27"/>
+                  <wp:cNvGraphicFramePr>
+                    <a:graphicFrameLocks xmlns:a="http://schemas.openxmlformats.org/drawingml/2006/main" noChangeAspect="1"/>
+                  </wp:cNvGraphicFramePr>
+                  <a:graphic xmlns:a="http://schemas.openxmlformats.org/drawingml/2006/main">
+                    <a:graphicData uri="http://schemas.openxmlformats.org/drawingml/2006/picture">
+                      <pic:pic xmlns:pic="http://schemas.openxmlformats.org/drawingml/2006/picture">
+                        <pic:nvPicPr>
+                          <pic:cNvPr id="1" name=""/>
+                          <pic:cNvPicPr/>
+                        </pic:nvPicPr>
+                        <pic:blipFill>
+                          <a:blip r:embed="rId23"/>
+                          <a:stretch>
+                            <a:fillRect/>
+                          </a:stretch>
+                        </pic:blipFill>
+                        <pic:spPr>
+                          <a:xfrm>
+                            <a:off x="0" y="0"/>
+                            <a:ext cx="571500" cy="714375"/>
+                          </a:xfrm>
+                          <a:prstGeom prst="rect">
+                            <a:avLst/>
+                          </a:prstGeom>
+                        </pic:spPr>
+                      </pic:pic>
+                    </a:graphicData>
+                  </a:graphic>
+                </wp:inline>
+              </w:drawing>
+            </w:r>
           </w:p>
         </w:tc>
       </w:tr>
@@ -7846,9 +8242,40 @@
                 <w:rFonts w:ascii="Calibri" w:eastAsia="Times New Roman" w:hAnsi="Calibri" w:cs="Calibri"/>
                 <w:sz w:val="20"/>
                 <w:szCs w:val="20"/>
-                <w:highlight w:val="yellow"/>
-              </w:rPr>
-              <w:t>32°20'25.03"S  60°54'41.85"E</w:t>
+              </w:rPr>
+              <w:t>32-09</w:t>
+            </w:r>
+            <w:r>
+              <w:rPr>
+                <w:rFonts w:ascii="Calibri" w:eastAsia="Times New Roman" w:hAnsi="Calibri" w:cs="Calibri"/>
+                <w:sz w:val="20"/>
+                <w:szCs w:val="20"/>
+              </w:rPr>
+              <w:t>.695</w:t>
+            </w:r>
+            <w:r>
+              <w:rPr>
+                <w:rFonts w:ascii="Calibri" w:eastAsia="Times New Roman" w:hAnsi="Calibri" w:cs="Calibri"/>
+                <w:sz w:val="20"/>
+                <w:szCs w:val="20"/>
+              </w:rPr>
+              <w:t>S, 62-06</w:t>
+            </w:r>
+            <w:r>
+              <w:rPr>
+                <w:rFonts w:ascii="Calibri" w:eastAsia="Times New Roman" w:hAnsi="Calibri" w:cs="Calibri"/>
+                <w:sz w:val="20"/>
+                <w:szCs w:val="20"/>
+              </w:rPr>
+              <w:t>.976</w:t>
+            </w:r>
+            <w:r>
+              <w:rPr>
+                <w:rFonts w:ascii="Calibri" w:eastAsia="Times New Roman" w:hAnsi="Calibri" w:cs="Calibri"/>
+                <w:sz w:val="20"/>
+                <w:szCs w:val="20"/>
+              </w:rPr>
+              <w:t>E</w:t>
             </w:r>
           </w:p>
         </w:tc>
@@ -8154,6 +8581,7 @@
                 <w:szCs w:val="20"/>
                 <w:lang w:val="da-DK"/>
               </w:rPr>
+              <w:lastRenderedPageBreak/>
               <w:t>colour – 3 (red), 1 (white)</w:t>
             </w:r>
           </w:p>
@@ -8705,7 +9133,6 @@
                 <w:szCs w:val="20"/>
                 <w:lang w:val="da-DK"/>
               </w:rPr>
-              <w:lastRenderedPageBreak/>
               <w:t>colour – 3 (red), 1 (white)</w:t>
             </w:r>
           </w:p>
@@ -9096,26 +9523,88 @@
                 <w:lang w:val="en-GB" w:eastAsia="en-GB"/>
               </w:rPr>
             </w:pPr>
-          </w:p>
-          <w:p>
-            <w:pPr>
-              <w:spacing w:after="0" w:line="240" w:lineRule="auto"/>
+            <w:r>
               <w:rPr>
                 <w:noProof/>
-                <w:lang w:val="en-GB" w:eastAsia="en-GB"/>
-              </w:rPr>
-            </w:pPr>
-          </w:p>
-          <w:p>
-            <w:pPr>
-              <w:spacing w:after="0" w:line="240" w:lineRule="auto"/>
-              <w:rPr>
-                <w:rFonts w:ascii="Calibri" w:eastAsia="Times New Roman" w:hAnsi="Calibri" w:cs="Calibri"/>
-                <w:sz w:val="20"/>
-                <w:szCs w:val="20"/>
-                <w:lang w:val="en-GB"/>
-              </w:rPr>
-            </w:pPr>
+                <w:lang w:val="en-IN" w:eastAsia="en-IN"/>
+              </w:rPr>
+              <w:drawing>
+                <wp:inline distT="0" distB="0" distL="0" distR="0" wp14:anchorId="1D9CD5A8" wp14:editId="62518E2C">
+                  <wp:extent cx="1592671" cy="492760"/>
+                  <wp:effectExtent l="0" t="0" r="7620" b="2540"/>
+                  <wp:docPr id="2" name="Picture 2"/>
+                  <wp:cNvGraphicFramePr>
+                    <a:graphicFrameLocks xmlns:a="http://schemas.openxmlformats.org/drawingml/2006/main" noChangeAspect="1"/>
+                  </wp:cNvGraphicFramePr>
+                  <a:graphic xmlns:a="http://schemas.openxmlformats.org/drawingml/2006/main">
+                    <a:graphicData uri="http://schemas.openxmlformats.org/drawingml/2006/picture">
+                      <pic:pic xmlns:pic="http://schemas.openxmlformats.org/drawingml/2006/picture">
+                        <pic:nvPicPr>
+                          <pic:cNvPr id="1" name=""/>
+                          <pic:cNvPicPr/>
+                        </pic:nvPicPr>
+                        <pic:blipFill>
+                          <a:blip r:embed="rId24"/>
+                          <a:stretch>
+                            <a:fillRect/>
+                          </a:stretch>
+                        </pic:blipFill>
+                        <pic:spPr>
+                          <a:xfrm>
+                            <a:off x="0" y="0"/>
+                            <a:ext cx="1609858" cy="498078"/>
+                          </a:xfrm>
+                          <a:prstGeom prst="rect">
+                            <a:avLst/>
+                          </a:prstGeom>
+                        </pic:spPr>
+                      </pic:pic>
+                    </a:graphicData>
+                  </a:graphic>
+                </wp:inline>
+              </w:drawing>
+            </w:r>
+            <w:r>
+              <w:rPr>
+                <w:noProof/>
+                <w:lang w:val="en-IN" w:eastAsia="en-IN"/>
+              </w:rPr>
+              <w:drawing>
+                <wp:inline distT="0" distB="0" distL="0" distR="0" wp14:anchorId="6B0CA62C" wp14:editId="7AF2CBDB">
+                  <wp:extent cx="1631173" cy="490220"/>
+                  <wp:effectExtent l="0" t="0" r="7620" b="5080"/>
+                  <wp:docPr id="4" name="Picture 4"/>
+                  <wp:cNvGraphicFramePr>
+                    <a:graphicFrameLocks xmlns:a="http://schemas.openxmlformats.org/drawingml/2006/main" noChangeAspect="1"/>
+                  </wp:cNvGraphicFramePr>
+                  <a:graphic xmlns:a="http://schemas.openxmlformats.org/drawingml/2006/main">
+                    <a:graphicData uri="http://schemas.openxmlformats.org/drawingml/2006/picture">
+                      <pic:pic xmlns:pic="http://schemas.openxmlformats.org/drawingml/2006/picture">
+                        <pic:nvPicPr>
+                          <pic:cNvPr id="1" name=""/>
+                          <pic:cNvPicPr/>
+                        </pic:nvPicPr>
+                        <pic:blipFill>
+                          <a:blip r:embed="rId25"/>
+                          <a:stretch>
+                            <a:fillRect/>
+                          </a:stretch>
+                        </pic:blipFill>
+                        <pic:spPr>
+                          <a:xfrm>
+                            <a:off x="0" y="0"/>
+                            <a:ext cx="1662143" cy="499528"/>
+                          </a:xfrm>
+                          <a:prstGeom prst="rect">
+                            <a:avLst/>
+                          </a:prstGeom>
+                        </pic:spPr>
+                      </pic:pic>
+                    </a:graphicData>
+                  </a:graphic>
+                </wp:inline>
+              </w:drawing>
+            </w:r>
           </w:p>
         </w:tc>
       </w:tr>
@@ -9483,9 +9972,40 @@
                 <w:rFonts w:ascii="Calibri" w:eastAsia="Times New Roman" w:hAnsi="Calibri" w:cs="Calibri"/>
                 <w:sz w:val="20"/>
                 <w:szCs w:val="20"/>
-                <w:highlight w:val="yellow"/>
-              </w:rPr>
-              <w:t>32°20'25.03"S  60°54'41.85"E</w:t>
+              </w:rPr>
+              <w:t>32-17</w:t>
+            </w:r>
+            <w:r>
+              <w:rPr>
+                <w:rFonts w:ascii="Calibri" w:eastAsia="Times New Roman" w:hAnsi="Calibri" w:cs="Calibri"/>
+                <w:sz w:val="20"/>
+                <w:szCs w:val="20"/>
+              </w:rPr>
+              <w:t>.3915</w:t>
+            </w:r>
+            <w:r>
+              <w:rPr>
+                <w:rFonts w:ascii="Calibri" w:eastAsia="Times New Roman" w:hAnsi="Calibri" w:cs="Calibri"/>
+                <w:sz w:val="20"/>
+                <w:szCs w:val="20"/>
+              </w:rPr>
+              <w:t>S, 62-05</w:t>
+            </w:r>
+            <w:r>
+              <w:rPr>
+                <w:rFonts w:ascii="Calibri" w:eastAsia="Times New Roman" w:hAnsi="Calibri" w:cs="Calibri"/>
+                <w:sz w:val="20"/>
+                <w:szCs w:val="20"/>
+              </w:rPr>
+              <w:t>.0138</w:t>
+            </w:r>
+            <w:r>
+              <w:rPr>
+                <w:rFonts w:ascii="Calibri" w:eastAsia="Times New Roman" w:hAnsi="Calibri" w:cs="Calibri"/>
+                <w:sz w:val="20"/>
+                <w:szCs w:val="20"/>
+              </w:rPr>
+              <w:t>E</w:t>
             </w:r>
           </w:p>
         </w:tc>
@@ -9816,6 +10336,7 @@
                 <w:szCs w:val="20"/>
                 <w:lang w:val="da-DK"/>
               </w:rPr>
+              <w:lastRenderedPageBreak/>
               <w:t>category of special purpose mark – 19 (TSS mark (Traffic Separation Scheme)</w:t>
             </w:r>
           </w:p>
@@ -10612,31 +11133,55 @@
             <w:pPr>
               <w:spacing w:after="0" w:line="240" w:lineRule="auto"/>
               <w:rPr>
+                <w:rFonts w:eastAsia="Times New Roman" w:cstheme="minorHAnsi"/>
+                <w:sz w:val="20"/>
+                <w:szCs w:val="20"/>
+              </w:rPr>
+            </w:pPr>
+            <w:r>
+              <w:rPr>
+                <w:rFonts w:eastAsia="Times New Roman" w:cstheme="minorHAnsi"/>
                 <w:noProof/>
-                <w:lang w:val="en-GB" w:eastAsia="en-GB"/>
-              </w:rPr>
-            </w:pPr>
-          </w:p>
-          <w:p>
-            <w:pPr>
-              <w:spacing w:after="0" w:line="240" w:lineRule="auto"/>
-              <w:rPr>
-                <w:rFonts w:eastAsia="Times New Roman" w:cstheme="minorHAnsi"/>
-                <w:sz w:val="20"/>
-                <w:szCs w:val="20"/>
-              </w:rPr>
-            </w:pPr>
-          </w:p>
-          <w:p>
-            <w:pPr>
-              <w:spacing w:after="0" w:line="240" w:lineRule="auto"/>
-              <w:rPr>
-                <w:rFonts w:ascii="Calibri" w:eastAsia="Times New Roman" w:hAnsi="Calibri" w:cs="Calibri"/>
-                <w:sz w:val="20"/>
-                <w:szCs w:val="20"/>
-                <w:lang w:val="en-GB"/>
-              </w:rPr>
-            </w:pPr>
+                <w:sz w:val="20"/>
+                <w:szCs w:val="20"/>
+                <w:lang w:val="en-IN" w:eastAsia="en-IN"/>
+              </w:rPr>
+              <w:drawing>
+                <wp:inline distT="0" distB="0" distL="0" distR="0" wp14:anchorId="71C0A58C" wp14:editId="5E3E7F1A">
+                  <wp:extent cx="2304415" cy="970280"/>
+                  <wp:effectExtent l="0" t="0" r="635" b="1270"/>
+                  <wp:docPr id="8" name="Picture 8"/>
+                  <wp:cNvGraphicFramePr>
+                    <a:graphicFrameLocks xmlns:a="http://schemas.openxmlformats.org/drawingml/2006/main" noChangeAspect="1"/>
+                  </wp:cNvGraphicFramePr>
+                  <a:graphic xmlns:a="http://schemas.openxmlformats.org/drawingml/2006/main">
+                    <a:graphicData uri="http://schemas.openxmlformats.org/drawingml/2006/picture">
+                      <pic:pic xmlns:pic="http://schemas.openxmlformats.org/drawingml/2006/picture">
+                        <pic:nvPicPr>
+                          <pic:cNvPr id="1" name=""/>
+                          <pic:cNvPicPr/>
+                        </pic:nvPicPr>
+                        <pic:blipFill>
+                          <a:blip r:embed="rId26"/>
+                          <a:stretch>
+                            <a:fillRect/>
+                          </a:stretch>
+                        </pic:blipFill>
+                        <pic:spPr>
+                          <a:xfrm>
+                            <a:off x="0" y="0"/>
+                            <a:ext cx="2304626" cy="970369"/>
+                          </a:xfrm>
+                          <a:prstGeom prst="rect">
+                            <a:avLst/>
+                          </a:prstGeom>
+                        </pic:spPr>
+                      </pic:pic>
+                    </a:graphicData>
+                  </a:graphic>
+                </wp:inline>
+              </w:drawing>
+            </w:r>
           </w:p>
         </w:tc>
       </w:tr>
@@ -10954,9 +11499,40 @@
                 <w:rFonts w:ascii="Calibri" w:eastAsia="Times New Roman" w:hAnsi="Calibri" w:cs="Calibri"/>
                 <w:sz w:val="20"/>
                 <w:szCs w:val="20"/>
-                <w:highlight w:val="yellow"/>
-              </w:rPr>
-              <w:t>32°20'25.03"S  60°54'41.85"E</w:t>
+              </w:rPr>
+              <w:t>32-12</w:t>
+            </w:r>
+            <w:r>
+              <w:rPr>
+                <w:rFonts w:ascii="Calibri" w:eastAsia="Times New Roman" w:hAnsi="Calibri" w:cs="Calibri"/>
+                <w:sz w:val="20"/>
+                <w:szCs w:val="20"/>
+              </w:rPr>
+              <w:t>.3857</w:t>
+            </w:r>
+            <w:r>
+              <w:rPr>
+                <w:rFonts w:ascii="Calibri" w:eastAsia="Times New Roman" w:hAnsi="Calibri" w:cs="Calibri"/>
+                <w:sz w:val="20"/>
+                <w:szCs w:val="20"/>
+              </w:rPr>
+              <w:t>S, 62-02</w:t>
+            </w:r>
+            <w:r>
+              <w:rPr>
+                <w:rFonts w:ascii="Calibri" w:eastAsia="Times New Roman" w:hAnsi="Calibri" w:cs="Calibri"/>
+                <w:sz w:val="20"/>
+                <w:szCs w:val="20"/>
+              </w:rPr>
+              <w:t>.017</w:t>
+            </w:r>
+            <w:r>
+              <w:rPr>
+                <w:rFonts w:ascii="Calibri" w:eastAsia="Times New Roman" w:hAnsi="Calibri" w:cs="Calibri"/>
+                <w:sz w:val="20"/>
+                <w:szCs w:val="20"/>
+              </w:rPr>
+              <w:t>E</w:t>
             </w:r>
           </w:p>
         </w:tc>
@@ -11354,6 +11930,7 @@
                 <w:sz w:val="20"/>
                 <w:szCs w:val="20"/>
               </w:rPr>
+              <w:lastRenderedPageBreak/>
               <w:t>Screen Capture</w:t>
             </w:r>
           </w:p>
@@ -11380,26 +11957,47 @@
                 <w:lang w:val="en-GB" w:eastAsia="en-GB"/>
               </w:rPr>
             </w:pPr>
-          </w:p>
-          <w:p>
-            <w:pPr>
-              <w:spacing w:after="0" w:line="240" w:lineRule="auto"/>
+            <w:r>
               <w:rPr>
                 <w:noProof/>
-                <w:lang w:val="en-GB" w:eastAsia="en-GB"/>
-              </w:rPr>
-            </w:pPr>
-          </w:p>
-          <w:p>
-            <w:pPr>
-              <w:spacing w:after="0" w:line="240" w:lineRule="auto"/>
-              <w:rPr>
-                <w:rFonts w:ascii="Calibri" w:eastAsia="Times New Roman" w:hAnsi="Calibri" w:cs="Calibri"/>
-                <w:sz w:val="20"/>
-                <w:szCs w:val="20"/>
-                <w:lang w:val="en-GB"/>
-              </w:rPr>
-            </w:pPr>
+                <w:lang w:val="en-IN" w:eastAsia="en-IN"/>
+              </w:rPr>
+              <w:drawing>
+                <wp:inline distT="0" distB="0" distL="0" distR="0" wp14:anchorId="01424AE3" wp14:editId="673F8CAD">
+                  <wp:extent cx="704850" cy="704850"/>
+                  <wp:effectExtent l="0" t="0" r="0" b="0"/>
+                  <wp:docPr id="6" name="Picture 6"/>
+                  <wp:cNvGraphicFramePr>
+                    <a:graphicFrameLocks xmlns:a="http://schemas.openxmlformats.org/drawingml/2006/main" noChangeAspect="1"/>
+                  </wp:cNvGraphicFramePr>
+                  <a:graphic xmlns:a="http://schemas.openxmlformats.org/drawingml/2006/main">
+                    <a:graphicData uri="http://schemas.openxmlformats.org/drawingml/2006/picture">
+                      <pic:pic xmlns:pic="http://schemas.openxmlformats.org/drawingml/2006/picture">
+                        <pic:nvPicPr>
+                          <pic:cNvPr id="1" name=""/>
+                          <pic:cNvPicPr/>
+                        </pic:nvPicPr>
+                        <pic:blipFill>
+                          <a:blip r:embed="rId27"/>
+                          <a:stretch>
+                            <a:fillRect/>
+                          </a:stretch>
+                        </pic:blipFill>
+                        <pic:spPr>
+                          <a:xfrm>
+                            <a:off x="0" y="0"/>
+                            <a:ext cx="704850" cy="704850"/>
+                          </a:xfrm>
+                          <a:prstGeom prst="rect">
+                            <a:avLst/>
+                          </a:prstGeom>
+                        </pic:spPr>
+                      </pic:pic>
+                    </a:graphicData>
+                  </a:graphic>
+                </wp:inline>
+              </w:drawing>
+            </w:r>
           </w:p>
         </w:tc>
       </w:tr>
@@ -11733,9 +12331,40 @@
                 <w:rFonts w:ascii="Calibri" w:eastAsia="Times New Roman" w:hAnsi="Calibri" w:cs="Calibri"/>
                 <w:sz w:val="20"/>
                 <w:szCs w:val="20"/>
-                <w:highlight w:val="yellow"/>
-              </w:rPr>
-              <w:t>32°20'25.03"S  60°54'41.85"E</w:t>
+              </w:rPr>
+              <w:t>32-16</w:t>
+            </w:r>
+            <w:r>
+              <w:rPr>
+                <w:rFonts w:ascii="Calibri" w:eastAsia="Times New Roman" w:hAnsi="Calibri" w:cs="Calibri"/>
+                <w:sz w:val="20"/>
+                <w:szCs w:val="20"/>
+              </w:rPr>
+              <w:t>.0928</w:t>
+            </w:r>
+            <w:r>
+              <w:rPr>
+                <w:rFonts w:ascii="Calibri" w:eastAsia="Times New Roman" w:hAnsi="Calibri" w:cs="Calibri"/>
+                <w:sz w:val="20"/>
+                <w:szCs w:val="20"/>
+              </w:rPr>
+              <w:t>S, 62-00</w:t>
+            </w:r>
+            <w:r>
+              <w:rPr>
+                <w:rFonts w:ascii="Calibri" w:eastAsia="Times New Roman" w:hAnsi="Calibri" w:cs="Calibri"/>
+                <w:sz w:val="20"/>
+                <w:szCs w:val="20"/>
+              </w:rPr>
+              <w:t>.6307</w:t>
+            </w:r>
+            <w:r>
+              <w:rPr>
+                <w:rFonts w:ascii="Calibri" w:eastAsia="Times New Roman" w:hAnsi="Calibri" w:cs="Calibri"/>
+                <w:sz w:val="20"/>
+                <w:szCs w:val="20"/>
+              </w:rPr>
+              <w:t>E</w:t>
             </w:r>
           </w:p>
         </w:tc>
@@ -11948,26 +12577,47 @@
                 <w:lang w:val="en-GB" w:eastAsia="en-GB"/>
               </w:rPr>
             </w:pPr>
-          </w:p>
-          <w:p>
-            <w:pPr>
-              <w:spacing w:after="0" w:line="240" w:lineRule="auto"/>
+            <w:r>
               <w:rPr>
                 <w:noProof/>
-                <w:lang w:val="en-GB" w:eastAsia="en-GB"/>
-              </w:rPr>
-            </w:pPr>
-          </w:p>
-          <w:p>
-            <w:pPr>
-              <w:spacing w:after="0" w:line="240" w:lineRule="auto"/>
-              <w:rPr>
-                <w:rFonts w:ascii="Calibri" w:eastAsia="Times New Roman" w:hAnsi="Calibri" w:cs="Calibri"/>
-                <w:sz w:val="20"/>
-                <w:szCs w:val="20"/>
-                <w:lang w:val="en-GB"/>
-              </w:rPr>
-            </w:pPr>
+                <w:lang w:val="en-IN" w:eastAsia="en-IN"/>
+              </w:rPr>
+              <w:drawing>
+                <wp:inline distT="0" distB="0" distL="0" distR="0" wp14:anchorId="58C693DE" wp14:editId="55239A2B">
+                  <wp:extent cx="1000125" cy="904875"/>
+                  <wp:effectExtent l="0" t="0" r="9525" b="9525"/>
+                  <wp:docPr id="7" name="Picture 7"/>
+                  <wp:cNvGraphicFramePr>
+                    <a:graphicFrameLocks xmlns:a="http://schemas.openxmlformats.org/drawingml/2006/main" noChangeAspect="1"/>
+                  </wp:cNvGraphicFramePr>
+                  <a:graphic xmlns:a="http://schemas.openxmlformats.org/drawingml/2006/main">
+                    <a:graphicData uri="http://schemas.openxmlformats.org/drawingml/2006/picture">
+                      <pic:pic xmlns:pic="http://schemas.openxmlformats.org/drawingml/2006/picture">
+                        <pic:nvPicPr>
+                          <pic:cNvPr id="1" name=""/>
+                          <pic:cNvPicPr/>
+                        </pic:nvPicPr>
+                        <pic:blipFill>
+                          <a:blip r:embed="rId28"/>
+                          <a:stretch>
+                            <a:fillRect/>
+                          </a:stretch>
+                        </pic:blipFill>
+                        <pic:spPr>
+                          <a:xfrm>
+                            <a:off x="0" y="0"/>
+                            <a:ext cx="1000125" cy="904875"/>
+                          </a:xfrm>
+                          <a:prstGeom prst="rect">
+                            <a:avLst/>
+                          </a:prstGeom>
+                        </pic:spPr>
+                      </pic:pic>
+                    </a:graphicData>
+                  </a:graphic>
+                </wp:inline>
+              </w:drawing>
+            </w:r>
           </w:p>
         </w:tc>
       </w:tr>
@@ -12034,7 +12684,6 @@
                 <w:sz w:val="20"/>
                 <w:szCs w:val="20"/>
               </w:rPr>
-              <w:lastRenderedPageBreak/>
               <w:t>Scenario</w:t>
             </w:r>
           </w:p>
@@ -12346,9 +12995,40 @@
                 <w:rFonts w:ascii="Calibri" w:eastAsia="Times New Roman" w:hAnsi="Calibri" w:cs="Calibri"/>
                 <w:sz w:val="20"/>
                 <w:szCs w:val="20"/>
-                <w:highlight w:val="yellow"/>
-              </w:rPr>
-              <w:t>32°20'25.03"S  60°54'41.85"E</w:t>
+              </w:rPr>
+              <w:t>32-09</w:t>
+            </w:r>
+            <w:r>
+              <w:rPr>
+                <w:rFonts w:ascii="Calibri" w:eastAsia="Times New Roman" w:hAnsi="Calibri" w:cs="Calibri"/>
+                <w:sz w:val="20"/>
+                <w:szCs w:val="20"/>
+              </w:rPr>
+              <w:t>.643</w:t>
+            </w:r>
+            <w:r>
+              <w:rPr>
+                <w:rFonts w:ascii="Calibri" w:eastAsia="Times New Roman" w:hAnsi="Calibri" w:cs="Calibri"/>
+                <w:sz w:val="20"/>
+                <w:szCs w:val="20"/>
+              </w:rPr>
+              <w:t>S, 62-02</w:t>
+            </w:r>
+            <w:r>
+              <w:rPr>
+                <w:rFonts w:ascii="Calibri" w:eastAsia="Times New Roman" w:hAnsi="Calibri" w:cs="Calibri"/>
+                <w:sz w:val="20"/>
+                <w:szCs w:val="20"/>
+              </w:rPr>
+              <w:t>.696</w:t>
+            </w:r>
+            <w:r>
+              <w:rPr>
+                <w:rFonts w:ascii="Calibri" w:eastAsia="Times New Roman" w:hAnsi="Calibri" w:cs="Calibri"/>
+                <w:sz w:val="20"/>
+                <w:szCs w:val="20"/>
+              </w:rPr>
+              <w:t>E</w:t>
             </w:r>
           </w:p>
         </w:tc>
@@ -13052,6 +13732,7 @@
                 <w:szCs w:val="20"/>
                 <w:lang w:val="da-DK"/>
               </w:rPr>
+              <w:lastRenderedPageBreak/>
               <w:t>b</w:t>
             </w:r>
             <w:r>
@@ -13730,6 +14411,7 @@
                 <w:sz w:val="20"/>
                 <w:szCs w:val="20"/>
               </w:rPr>
+              <w:lastRenderedPageBreak/>
               <w:t>Screen Capture</w:t>
             </w:r>
           </w:p>
@@ -13756,26 +14438,153 @@
                 <w:lang w:val="en-GB" w:eastAsia="en-GB"/>
               </w:rPr>
             </w:pPr>
-          </w:p>
-          <w:p>
-            <w:pPr>
-              <w:spacing w:after="0" w:line="240" w:lineRule="auto"/>
+            <w:r>
               <w:rPr>
                 <w:noProof/>
-                <w:lang w:val="en-GB" w:eastAsia="en-GB"/>
-              </w:rPr>
-            </w:pPr>
-          </w:p>
-          <w:p>
-            <w:pPr>
-              <w:spacing w:after="0" w:line="240" w:lineRule="auto"/>
-              <w:rPr>
-                <w:rFonts w:ascii="Calibri" w:eastAsia="Times New Roman" w:hAnsi="Calibri" w:cs="Calibri"/>
-                <w:sz w:val="20"/>
-                <w:szCs w:val="20"/>
-                <w:lang w:val="en-GB"/>
-              </w:rPr>
-            </w:pPr>
+                <w:lang w:val="en-IN" w:eastAsia="en-IN"/>
+              </w:rPr>
+              <w:drawing>
+                <wp:inline distT="0" distB="0" distL="0" distR="0" wp14:anchorId="6B1F7B7F" wp14:editId="14424F51">
+                  <wp:extent cx="548640" cy="614477"/>
+                  <wp:effectExtent l="0" t="0" r="3810" b="0"/>
+                  <wp:docPr id="33" name="Picture 33"/>
+                  <wp:cNvGraphicFramePr>
+                    <a:graphicFrameLocks xmlns:a="http://schemas.openxmlformats.org/drawingml/2006/main" noChangeAspect="1"/>
+                  </wp:cNvGraphicFramePr>
+                  <a:graphic xmlns:a="http://schemas.openxmlformats.org/drawingml/2006/main">
+                    <a:graphicData uri="http://schemas.openxmlformats.org/drawingml/2006/picture">
+                      <pic:pic xmlns:pic="http://schemas.openxmlformats.org/drawingml/2006/picture">
+                        <pic:nvPicPr>
+                          <pic:cNvPr id="1" name=""/>
+                          <pic:cNvPicPr/>
+                        </pic:nvPicPr>
+                        <pic:blipFill>
+                          <a:blip r:embed="rId29"/>
+                          <a:stretch>
+                            <a:fillRect/>
+                          </a:stretch>
+                        </pic:blipFill>
+                        <pic:spPr>
+                          <a:xfrm>
+                            <a:off x="0" y="0"/>
+                            <a:ext cx="558704" cy="625749"/>
+                          </a:xfrm>
+                          <a:prstGeom prst="rect">
+                            <a:avLst/>
+                          </a:prstGeom>
+                        </pic:spPr>
+                      </pic:pic>
+                    </a:graphicData>
+                  </a:graphic>
+                </wp:inline>
+              </w:drawing>
+            </w:r>
+            <w:r>
+              <w:object w:dxaOrig="780" w:dyaOrig="825" w14:anchorId="334B650C">
+                <v:shape id="_x0000_i1028" type="#_x0000_t75" style="width:47.35pt;height:50pt" o:ole="">
+                  <v:imagedata r:id="rId30" o:title=""/>
+                </v:shape>
+                <o:OLEObject Type="Embed" ProgID="PBrush" ShapeID="_x0000_i1028" DrawAspect="Content" ObjectID="_1726071322" r:id="rId31"/>
+              </w:object>
+            </w:r>
+            <w:r>
+              <w:rPr>
+                <w:noProof/>
+                <w:lang w:val="en-IN" w:eastAsia="en-IN"/>
+              </w:rPr>
+              <w:drawing>
+                <wp:inline distT="0" distB="0" distL="0" distR="0" wp14:anchorId="797D7D2D" wp14:editId="01719819">
+                  <wp:extent cx="524009" cy="600075"/>
+                  <wp:effectExtent l="0" t="0" r="9525" b="0"/>
+                  <wp:docPr id="36" name="Picture 36"/>
+                  <wp:cNvGraphicFramePr>
+                    <a:graphicFrameLocks xmlns:a="http://schemas.openxmlformats.org/drawingml/2006/main" noChangeAspect="1"/>
+                  </wp:cNvGraphicFramePr>
+                  <a:graphic xmlns:a="http://schemas.openxmlformats.org/drawingml/2006/main">
+                    <a:graphicData uri="http://schemas.openxmlformats.org/drawingml/2006/picture">
+                      <pic:pic xmlns:pic="http://schemas.openxmlformats.org/drawingml/2006/picture">
+                        <pic:nvPicPr>
+                          <pic:cNvPr id="1" name=""/>
+                          <pic:cNvPicPr/>
+                        </pic:nvPicPr>
+                        <pic:blipFill>
+                          <a:blip r:embed="rId32"/>
+                          <a:stretch>
+                            <a:fillRect/>
+                          </a:stretch>
+                        </pic:blipFill>
+                        <pic:spPr>
+                          <a:xfrm>
+                            <a:off x="0" y="0"/>
+                            <a:ext cx="528581" cy="605311"/>
+                          </a:xfrm>
+                          <a:prstGeom prst="rect">
+                            <a:avLst/>
+                          </a:prstGeom>
+                        </pic:spPr>
+                      </pic:pic>
+                    </a:graphicData>
+                  </a:graphic>
+                </wp:inline>
+              </w:drawing>
+            </w:r>
+            <w:r>
+              <w:object w:dxaOrig="855" w:dyaOrig="1050" w14:anchorId="311C629E">
+                <v:shape id="_x0000_i1029" type="#_x0000_t75" style="width:39.35pt;height:48pt" o:ole="">
+                  <v:imagedata r:id="rId33" o:title=""/>
+                </v:shape>
+                <o:OLEObject Type="Embed" ProgID="PBrush" ShapeID="_x0000_i1029" DrawAspect="Content" ObjectID="_1726071323" r:id="rId34"/>
+              </w:object>
+            </w:r>
+            <w:r>
+              <w:rPr>
+                <w:noProof/>
+                <w:lang w:val="en-IN" w:eastAsia="en-IN"/>
+              </w:rPr>
+              <w:drawing>
+                <wp:inline distT="0" distB="0" distL="0" distR="0" wp14:anchorId="48D99115" wp14:editId="7D4512F0">
+                  <wp:extent cx="534670" cy="587260"/>
+                  <wp:effectExtent l="0" t="0" r="0" b="3810"/>
+                  <wp:docPr id="37" name="Picture 37"/>
+                  <wp:cNvGraphicFramePr>
+                    <a:graphicFrameLocks xmlns:a="http://schemas.openxmlformats.org/drawingml/2006/main" noChangeAspect="1"/>
+                  </wp:cNvGraphicFramePr>
+                  <a:graphic xmlns:a="http://schemas.openxmlformats.org/drawingml/2006/main">
+                    <a:graphicData uri="http://schemas.openxmlformats.org/drawingml/2006/picture">
+                      <pic:pic xmlns:pic="http://schemas.openxmlformats.org/drawingml/2006/picture">
+                        <pic:nvPicPr>
+                          <pic:cNvPr id="1" name=""/>
+                          <pic:cNvPicPr/>
+                        </pic:nvPicPr>
+                        <pic:blipFill>
+                          <a:blip r:embed="rId35"/>
+                          <a:stretch>
+                            <a:fillRect/>
+                          </a:stretch>
+                        </pic:blipFill>
+                        <pic:spPr>
+                          <a:xfrm>
+                            <a:off x="0" y="0"/>
+                            <a:ext cx="570985" cy="627147"/>
+                          </a:xfrm>
+                          <a:prstGeom prst="rect">
+                            <a:avLst/>
+                          </a:prstGeom>
+                        </pic:spPr>
+                      </pic:pic>
+                    </a:graphicData>
+                  </a:graphic>
+                </wp:inline>
+              </w:drawing>
+            </w:r>
+            <w:r>
+              <w:object w:dxaOrig="615" w:dyaOrig="930" w14:anchorId="2DABDF09">
+                <v:shape id="_x0000_i1030" type="#_x0000_t75" style="width:30.65pt;height:46.65pt" o:ole="">
+                  <v:imagedata r:id="rId36" o:title=""/>
+                </v:shape>
+                <o:OLEObject Type="Embed" ProgID="PBrush" ShapeID="_x0000_i1030" DrawAspect="Content" ObjectID="_1726071324" r:id="rId37"/>
+              </w:object>
+            </w:r>
           </w:p>
         </w:tc>
       </w:tr>
@@ -14161,9 +14970,40 @@
                 <w:rFonts w:ascii="Calibri" w:eastAsia="Times New Roman" w:hAnsi="Calibri" w:cs="Calibri"/>
                 <w:sz w:val="20"/>
                 <w:szCs w:val="20"/>
-                <w:highlight w:val="yellow"/>
-              </w:rPr>
-              <w:t>32°20'25.03"S  60°54'41.85"E</w:t>
+              </w:rPr>
+              <w:t>32-09</w:t>
+            </w:r>
+            <w:r>
+              <w:rPr>
+                <w:rFonts w:ascii="Calibri" w:eastAsia="Times New Roman" w:hAnsi="Calibri" w:cs="Calibri"/>
+                <w:sz w:val="20"/>
+                <w:szCs w:val="20"/>
+              </w:rPr>
+              <w:t>.303</w:t>
+            </w:r>
+            <w:r>
+              <w:rPr>
+                <w:rFonts w:ascii="Calibri" w:eastAsia="Times New Roman" w:hAnsi="Calibri" w:cs="Calibri"/>
+                <w:sz w:val="20"/>
+                <w:szCs w:val="20"/>
+              </w:rPr>
+              <w:t>S, 62-02</w:t>
+            </w:r>
+            <w:r>
+              <w:rPr>
+                <w:rFonts w:ascii="Calibri" w:eastAsia="Times New Roman" w:hAnsi="Calibri" w:cs="Calibri"/>
+                <w:sz w:val="20"/>
+                <w:szCs w:val="20"/>
+              </w:rPr>
+              <w:t>.141</w:t>
+            </w:r>
+            <w:r>
+              <w:rPr>
+                <w:rFonts w:ascii="Calibri" w:eastAsia="Times New Roman" w:hAnsi="Calibri" w:cs="Calibri"/>
+                <w:sz w:val="20"/>
+                <w:szCs w:val="20"/>
+              </w:rPr>
+              <w:t>E</w:t>
             </w:r>
           </w:p>
         </w:tc>
@@ -14741,6 +15581,7 @@
                 <w:szCs w:val="20"/>
                 <w:lang w:val="en-GB"/>
               </w:rPr>
+              <w:lastRenderedPageBreak/>
               <w:t>B</w:t>
             </w:r>
             <w:r>
@@ -15272,6 +16113,7 @@
                 <w:sz w:val="20"/>
                 <w:szCs w:val="20"/>
               </w:rPr>
+              <w:lastRenderedPageBreak/>
               <w:t>Screen Capture</w:t>
             </w:r>
           </w:p>
@@ -15298,26 +16140,47 @@
                 <w:lang w:val="en-GB" w:eastAsia="en-GB"/>
               </w:rPr>
             </w:pPr>
-          </w:p>
-          <w:p>
-            <w:pPr>
-              <w:spacing w:after="0" w:line="240" w:lineRule="auto"/>
+            <w:r>
               <w:rPr>
                 <w:noProof/>
-                <w:lang w:val="en-GB" w:eastAsia="en-GB"/>
-              </w:rPr>
-            </w:pPr>
-          </w:p>
-          <w:p>
-            <w:pPr>
-              <w:spacing w:after="0" w:line="240" w:lineRule="auto"/>
-              <w:rPr>
-                <w:rFonts w:ascii="Calibri" w:eastAsia="Times New Roman" w:hAnsi="Calibri" w:cs="Calibri"/>
-                <w:sz w:val="20"/>
-                <w:szCs w:val="20"/>
-                <w:lang w:val="en-GB"/>
-              </w:rPr>
-            </w:pPr>
+                <w:lang w:val="en-IN" w:eastAsia="en-IN"/>
+              </w:rPr>
+              <w:drawing>
+                <wp:inline distT="0" distB="0" distL="0" distR="0" wp14:anchorId="6761BB55" wp14:editId="2B5C8AAA">
+                  <wp:extent cx="1247775" cy="1628775"/>
+                  <wp:effectExtent l="0" t="0" r="9525" b="9525"/>
+                  <wp:docPr id="9" name="Picture 9"/>
+                  <wp:cNvGraphicFramePr>
+                    <a:graphicFrameLocks xmlns:a="http://schemas.openxmlformats.org/drawingml/2006/main" noChangeAspect="1"/>
+                  </wp:cNvGraphicFramePr>
+                  <a:graphic xmlns:a="http://schemas.openxmlformats.org/drawingml/2006/main">
+                    <a:graphicData uri="http://schemas.openxmlformats.org/drawingml/2006/picture">
+                      <pic:pic xmlns:pic="http://schemas.openxmlformats.org/drawingml/2006/picture">
+                        <pic:nvPicPr>
+                          <pic:cNvPr id="1" name=""/>
+                          <pic:cNvPicPr/>
+                        </pic:nvPicPr>
+                        <pic:blipFill>
+                          <a:blip r:embed="rId38"/>
+                          <a:stretch>
+                            <a:fillRect/>
+                          </a:stretch>
+                        </pic:blipFill>
+                        <pic:spPr>
+                          <a:xfrm>
+                            <a:off x="0" y="0"/>
+                            <a:ext cx="1247775" cy="1628775"/>
+                          </a:xfrm>
+                          <a:prstGeom prst="rect">
+                            <a:avLst/>
+                          </a:prstGeom>
+                        </pic:spPr>
+                      </pic:pic>
+                    </a:graphicData>
+                  </a:graphic>
+                </wp:inline>
+              </w:drawing>
+            </w:r>
           </w:p>
         </w:tc>
       </w:tr>
@@ -15562,7 +16425,6 @@
                 <w:sz w:val="20"/>
                 <w:szCs w:val="20"/>
               </w:rPr>
-              <w:lastRenderedPageBreak/>
               <w:t>Location</w:t>
             </w:r>
           </w:p>
@@ -15636,9 +16498,40 @@
                 <w:rFonts w:ascii="Calibri" w:eastAsia="Times New Roman" w:hAnsi="Calibri" w:cs="Calibri"/>
                 <w:sz w:val="20"/>
                 <w:szCs w:val="20"/>
-                <w:highlight w:val="yellow"/>
-              </w:rPr>
-              <w:t>32°20'25.03"S  60°54'41.85"E</w:t>
+              </w:rPr>
+              <w:t>32-09</w:t>
+            </w:r>
+            <w:r>
+              <w:rPr>
+                <w:rFonts w:ascii="Calibri" w:eastAsia="Times New Roman" w:hAnsi="Calibri" w:cs="Calibri"/>
+                <w:sz w:val="20"/>
+                <w:szCs w:val="20"/>
+              </w:rPr>
+              <w:t>.652</w:t>
+            </w:r>
+            <w:r>
+              <w:rPr>
+                <w:rFonts w:ascii="Calibri" w:eastAsia="Times New Roman" w:hAnsi="Calibri" w:cs="Calibri"/>
+                <w:sz w:val="20"/>
+                <w:szCs w:val="20"/>
+              </w:rPr>
+              <w:t>S, 62-02</w:t>
+            </w:r>
+            <w:r>
+              <w:rPr>
+                <w:rFonts w:ascii="Calibri" w:eastAsia="Times New Roman" w:hAnsi="Calibri" w:cs="Calibri"/>
+                <w:sz w:val="20"/>
+                <w:szCs w:val="20"/>
+              </w:rPr>
+              <w:t>.1446</w:t>
+            </w:r>
+            <w:r>
+              <w:rPr>
+                <w:rFonts w:ascii="Calibri" w:eastAsia="Times New Roman" w:hAnsi="Calibri" w:cs="Calibri"/>
+                <w:sz w:val="20"/>
+                <w:szCs w:val="20"/>
+              </w:rPr>
+              <w:t>E</w:t>
             </w:r>
           </w:p>
         </w:tc>
@@ -16149,6 +17042,7 @@
                 <w:sz w:val="20"/>
                 <w:szCs w:val="20"/>
               </w:rPr>
+              <w:lastRenderedPageBreak/>
               <w:t>Screen Capture</w:t>
             </w:r>
           </w:p>
@@ -16175,26 +17069,88 @@
                 <w:lang w:val="en-GB" w:eastAsia="en-GB"/>
               </w:rPr>
             </w:pPr>
-          </w:p>
-          <w:p>
-            <w:pPr>
-              <w:spacing w:after="0" w:line="240" w:lineRule="auto"/>
+            <w:r>
               <w:rPr>
                 <w:noProof/>
-                <w:lang w:val="en-GB" w:eastAsia="en-GB"/>
-              </w:rPr>
-            </w:pPr>
-          </w:p>
-          <w:p>
-            <w:pPr>
-              <w:spacing w:after="0" w:line="240" w:lineRule="auto"/>
-              <w:rPr>
-                <w:rFonts w:ascii="Calibri" w:eastAsia="Times New Roman" w:hAnsi="Calibri" w:cs="Calibri"/>
-                <w:sz w:val="20"/>
-                <w:szCs w:val="20"/>
-                <w:lang w:val="en-GB"/>
-              </w:rPr>
-            </w:pPr>
+                <w:lang w:val="en-IN" w:eastAsia="en-IN"/>
+              </w:rPr>
+              <w:drawing>
+                <wp:inline distT="0" distB="0" distL="0" distR="0" wp14:anchorId="5F0F2553" wp14:editId="54ED6621">
+                  <wp:extent cx="586805" cy="647700"/>
+                  <wp:effectExtent l="0" t="0" r="3810" b="0"/>
+                  <wp:docPr id="22" name="Picture 22"/>
+                  <wp:cNvGraphicFramePr>
+                    <a:graphicFrameLocks xmlns:a="http://schemas.openxmlformats.org/drawingml/2006/main" noChangeAspect="1"/>
+                  </wp:cNvGraphicFramePr>
+                  <a:graphic xmlns:a="http://schemas.openxmlformats.org/drawingml/2006/main">
+                    <a:graphicData uri="http://schemas.openxmlformats.org/drawingml/2006/picture">
+                      <pic:pic xmlns:pic="http://schemas.openxmlformats.org/drawingml/2006/picture">
+                        <pic:nvPicPr>
+                          <pic:cNvPr id="1" name=""/>
+                          <pic:cNvPicPr/>
+                        </pic:nvPicPr>
+                        <pic:blipFill>
+                          <a:blip r:embed="rId39"/>
+                          <a:stretch>
+                            <a:fillRect/>
+                          </a:stretch>
+                        </pic:blipFill>
+                        <pic:spPr>
+                          <a:xfrm>
+                            <a:off x="0" y="0"/>
+                            <a:ext cx="597315" cy="659301"/>
+                          </a:xfrm>
+                          <a:prstGeom prst="rect">
+                            <a:avLst/>
+                          </a:prstGeom>
+                        </pic:spPr>
+                      </pic:pic>
+                    </a:graphicData>
+                  </a:graphic>
+                </wp:inline>
+              </w:drawing>
+            </w:r>
+            <w:r>
+              <w:rPr>
+                <w:noProof/>
+                <w:lang w:val="en-IN" w:eastAsia="en-IN"/>
+              </w:rPr>
+              <w:drawing>
+                <wp:inline distT="0" distB="0" distL="0" distR="0" wp14:anchorId="400D522A" wp14:editId="5785DFD9">
+                  <wp:extent cx="750257" cy="640080"/>
+                  <wp:effectExtent l="0" t="0" r="0" b="7620"/>
+                  <wp:docPr id="18" name="Picture 18"/>
+                  <wp:cNvGraphicFramePr>
+                    <a:graphicFrameLocks xmlns:a="http://schemas.openxmlformats.org/drawingml/2006/main" noChangeAspect="1"/>
+                  </wp:cNvGraphicFramePr>
+                  <a:graphic xmlns:a="http://schemas.openxmlformats.org/drawingml/2006/main">
+                    <a:graphicData uri="http://schemas.openxmlformats.org/drawingml/2006/picture">
+                      <pic:pic xmlns:pic="http://schemas.openxmlformats.org/drawingml/2006/picture">
+                        <pic:nvPicPr>
+                          <pic:cNvPr id="1" name=""/>
+                          <pic:cNvPicPr/>
+                        </pic:nvPicPr>
+                        <pic:blipFill>
+                          <a:blip r:embed="rId40"/>
+                          <a:stretch>
+                            <a:fillRect/>
+                          </a:stretch>
+                        </pic:blipFill>
+                        <pic:spPr>
+                          <a:xfrm>
+                            <a:off x="0" y="0"/>
+                            <a:ext cx="761630" cy="649783"/>
+                          </a:xfrm>
+                          <a:prstGeom prst="rect">
+                            <a:avLst/>
+                          </a:prstGeom>
+                        </pic:spPr>
+                      </pic:pic>
+                    </a:graphicData>
+                  </a:graphic>
+                </wp:inline>
+              </w:drawing>
+            </w:r>
           </w:p>
         </w:tc>
       </w:tr>
@@ -16512,9 +17468,48 @@
                 <w:rFonts w:ascii="Calibri" w:eastAsia="Times New Roman" w:hAnsi="Calibri" w:cs="Calibri"/>
                 <w:sz w:val="20"/>
                 <w:szCs w:val="20"/>
-                <w:highlight w:val="yellow"/>
-              </w:rPr>
-              <w:t>32°20'25.03"S  60°54'41.85"E</w:t>
+              </w:rPr>
+              <w:t>32-10</w:t>
+            </w:r>
+            <w:r>
+              <w:rPr>
+                <w:rFonts w:ascii="Calibri" w:eastAsia="Times New Roman" w:hAnsi="Calibri" w:cs="Calibri"/>
+                <w:sz w:val="20"/>
+                <w:szCs w:val="20"/>
+              </w:rPr>
+              <w:t>.614</w:t>
+            </w:r>
+            <w:r>
+              <w:rPr>
+                <w:rFonts w:ascii="Calibri" w:eastAsia="Times New Roman" w:hAnsi="Calibri" w:cs="Calibri"/>
+                <w:sz w:val="20"/>
+                <w:szCs w:val="20"/>
+              </w:rPr>
+              <w:t>S</w:t>
+            </w:r>
+            <w:r>
+              <w:rPr>
+                <w:rFonts w:ascii="Calibri" w:eastAsia="Times New Roman" w:hAnsi="Calibri" w:cs="Calibri"/>
+                <w:sz w:val="20"/>
+                <w:szCs w:val="20"/>
+              </w:rPr>
+              <w:t>, 62-05</w:t>
+            </w:r>
+            <w:r>
+              <w:rPr>
+                <w:rFonts w:ascii="Calibri" w:eastAsia="Times New Roman" w:hAnsi="Calibri" w:cs="Calibri"/>
+                <w:sz w:val="20"/>
+                <w:szCs w:val="20"/>
+              </w:rPr>
+              <w:t>.738</w:t>
+            </w:r>
+            <w:r>
+              <w:rPr>
+                <w:rFonts w:ascii="Calibri" w:eastAsia="Times New Roman" w:hAnsi="Calibri" w:cs="Calibri"/>
+                <w:sz w:val="20"/>
+                <w:szCs w:val="20"/>
+              </w:rPr>
+              <w:t>E</w:t>
             </w:r>
           </w:p>
         </w:tc>
@@ -17362,7 +18357,6 @@
                 <w:sz w:val="20"/>
                 <w:szCs w:val="20"/>
               </w:rPr>
-              <w:lastRenderedPageBreak/>
               <w:t>Screen Capture</w:t>
             </w:r>
           </w:p>
@@ -17389,26 +18383,47 @@
                 <w:lang w:val="en-GB" w:eastAsia="en-GB"/>
               </w:rPr>
             </w:pPr>
-          </w:p>
-          <w:p>
-            <w:pPr>
-              <w:spacing w:after="0" w:line="240" w:lineRule="auto"/>
+            <w:r>
               <w:rPr>
                 <w:noProof/>
-                <w:lang w:val="en-GB" w:eastAsia="en-GB"/>
-              </w:rPr>
-            </w:pPr>
-          </w:p>
-          <w:p>
-            <w:pPr>
-              <w:spacing w:after="0" w:line="240" w:lineRule="auto"/>
-              <w:rPr>
-                <w:rFonts w:ascii="Calibri" w:eastAsia="Times New Roman" w:hAnsi="Calibri" w:cs="Calibri"/>
-                <w:sz w:val="20"/>
-                <w:szCs w:val="20"/>
-                <w:lang w:val="en-GB"/>
-              </w:rPr>
-            </w:pPr>
+                <w:lang w:val="en-IN" w:eastAsia="en-IN"/>
+              </w:rPr>
+              <w:drawing>
+                <wp:inline distT="0" distB="0" distL="0" distR="0" wp14:anchorId="60C73115" wp14:editId="54DFFD97">
+                  <wp:extent cx="577663" cy="1635760"/>
+                  <wp:effectExtent l="0" t="0" r="0" b="2540"/>
+                  <wp:docPr id="11" name="Picture 11"/>
+                  <wp:cNvGraphicFramePr>
+                    <a:graphicFrameLocks xmlns:a="http://schemas.openxmlformats.org/drawingml/2006/main" noChangeAspect="1"/>
+                  </wp:cNvGraphicFramePr>
+                  <a:graphic xmlns:a="http://schemas.openxmlformats.org/drawingml/2006/main">
+                    <a:graphicData uri="http://schemas.openxmlformats.org/drawingml/2006/picture">
+                      <pic:pic xmlns:pic="http://schemas.openxmlformats.org/drawingml/2006/picture">
+                        <pic:nvPicPr>
+                          <pic:cNvPr id="1" name=""/>
+                          <pic:cNvPicPr/>
+                        </pic:nvPicPr>
+                        <pic:blipFill>
+                          <a:blip r:embed="rId41"/>
+                          <a:stretch>
+                            <a:fillRect/>
+                          </a:stretch>
+                        </pic:blipFill>
+                        <pic:spPr>
+                          <a:xfrm>
+                            <a:off x="0" y="0"/>
+                            <a:ext cx="599598" cy="1697873"/>
+                          </a:xfrm>
+                          <a:prstGeom prst="rect">
+                            <a:avLst/>
+                          </a:prstGeom>
+                        </pic:spPr>
+                      </pic:pic>
+                    </a:graphicData>
+                  </a:graphic>
+                </wp:inline>
+              </w:drawing>
+            </w:r>
           </w:p>
         </w:tc>
       </w:tr>
@@ -17687,6 +18702,7 @@
                 <w:sz w:val="20"/>
                 <w:szCs w:val="20"/>
               </w:rPr>
+              <w:lastRenderedPageBreak/>
               <w:t>Location</w:t>
             </w:r>
           </w:p>
@@ -17760,9 +18776,48 @@
                 <w:rFonts w:ascii="Calibri" w:eastAsia="Times New Roman" w:hAnsi="Calibri" w:cs="Calibri"/>
                 <w:sz w:val="20"/>
                 <w:szCs w:val="20"/>
-                <w:highlight w:val="yellow"/>
-              </w:rPr>
-              <w:t>32°20'25.03"S  60°54'41.85"E</w:t>
+              </w:rPr>
+              <w:t>32-12</w:t>
+            </w:r>
+            <w:r>
+              <w:rPr>
+                <w:rFonts w:ascii="Calibri" w:eastAsia="Times New Roman" w:hAnsi="Calibri" w:cs="Calibri"/>
+                <w:sz w:val="20"/>
+                <w:szCs w:val="20"/>
+              </w:rPr>
+              <w:t>.703</w:t>
+            </w:r>
+            <w:r>
+              <w:rPr>
+                <w:rFonts w:ascii="Calibri" w:eastAsia="Times New Roman" w:hAnsi="Calibri" w:cs="Calibri"/>
+                <w:sz w:val="20"/>
+                <w:szCs w:val="20"/>
+              </w:rPr>
+              <w:t>S</w:t>
+            </w:r>
+            <w:r>
+              <w:rPr>
+                <w:rFonts w:ascii="Calibri" w:eastAsia="Times New Roman" w:hAnsi="Calibri" w:cs="Calibri"/>
+                <w:sz w:val="20"/>
+                <w:szCs w:val="20"/>
+              </w:rPr>
+              <w:t>, 62-04</w:t>
+            </w:r>
+            <w:r>
+              <w:rPr>
+                <w:rFonts w:ascii="Calibri" w:eastAsia="Times New Roman" w:hAnsi="Calibri" w:cs="Calibri"/>
+                <w:sz w:val="20"/>
+                <w:szCs w:val="20"/>
+              </w:rPr>
+              <w:t>.394</w:t>
+            </w:r>
+            <w:r>
+              <w:rPr>
+                <w:rFonts w:ascii="Calibri" w:eastAsia="Times New Roman" w:hAnsi="Calibri" w:cs="Calibri"/>
+                <w:sz w:val="20"/>
+                <w:szCs w:val="20"/>
+              </w:rPr>
+              <w:t>E</w:t>
             </w:r>
           </w:p>
         </w:tc>
@@ -18918,31 +19973,53 @@
             <w:pPr>
               <w:spacing w:after="0" w:line="240" w:lineRule="auto"/>
               <w:rPr>
+                <w:rFonts w:ascii="Calibri" w:eastAsia="Times New Roman" w:hAnsi="Calibri" w:cs="Calibri"/>
+                <w:sz w:val="20"/>
+                <w:szCs w:val="20"/>
+                <w:lang w:val="en-GB"/>
+              </w:rPr>
+            </w:pPr>
+            <w:r>
+              <w:rPr>
                 <w:noProof/>
-                <w:lang w:val="en-GB" w:eastAsia="en-GB"/>
-              </w:rPr>
-            </w:pPr>
-          </w:p>
-          <w:p>
-            <w:pPr>
-              <w:spacing w:after="0" w:line="240" w:lineRule="auto"/>
-              <w:rPr>
-                <w:rFonts w:eastAsia="Times New Roman" w:cstheme="minorHAnsi"/>
-                <w:sz w:val="20"/>
-                <w:szCs w:val="20"/>
-              </w:rPr>
-            </w:pPr>
-          </w:p>
-          <w:p>
-            <w:pPr>
-              <w:spacing w:after="0" w:line="240" w:lineRule="auto"/>
-              <w:rPr>
-                <w:rFonts w:ascii="Calibri" w:eastAsia="Times New Roman" w:hAnsi="Calibri" w:cs="Calibri"/>
-                <w:sz w:val="20"/>
-                <w:szCs w:val="20"/>
-                <w:lang w:val="en-GB"/>
-              </w:rPr>
-            </w:pPr>
+                <w:lang w:val="en-IN" w:eastAsia="en-IN"/>
+              </w:rPr>
+              <w:drawing>
+                <wp:inline distT="0" distB="0" distL="0" distR="0" wp14:anchorId="34A35BA5" wp14:editId="615472F0">
+                  <wp:extent cx="1625600" cy="1006679"/>
+                  <wp:effectExtent l="0" t="0" r="0" b="3175"/>
+                  <wp:docPr id="12" name="Picture 12"/>
+                  <wp:cNvGraphicFramePr>
+                    <a:graphicFrameLocks xmlns:a="http://schemas.openxmlformats.org/drawingml/2006/main" noChangeAspect="1"/>
+                  </wp:cNvGraphicFramePr>
+                  <a:graphic xmlns:a="http://schemas.openxmlformats.org/drawingml/2006/main">
+                    <a:graphicData uri="http://schemas.openxmlformats.org/drawingml/2006/picture">
+                      <pic:pic xmlns:pic="http://schemas.openxmlformats.org/drawingml/2006/picture">
+                        <pic:nvPicPr>
+                          <pic:cNvPr id="1" name=""/>
+                          <pic:cNvPicPr/>
+                        </pic:nvPicPr>
+                        <pic:blipFill>
+                          <a:blip r:embed="rId42"/>
+                          <a:stretch>
+                            <a:fillRect/>
+                          </a:stretch>
+                        </pic:blipFill>
+                        <pic:spPr>
+                          <a:xfrm>
+                            <a:off x="0" y="0"/>
+                            <a:ext cx="1651807" cy="1022908"/>
+                          </a:xfrm>
+                          <a:prstGeom prst="rect">
+                            <a:avLst/>
+                          </a:prstGeom>
+                        </pic:spPr>
+                      </pic:pic>
+                    </a:graphicData>
+                  </a:graphic>
+                </wp:inline>
+              </w:drawing>
+            </w:r>
           </w:p>
         </w:tc>
       </w:tr>
@@ -19129,7 +20206,6 @@
                 <w:sz w:val="20"/>
                 <w:szCs w:val="20"/>
               </w:rPr>
-              <w:lastRenderedPageBreak/>
               <w:t>Description</w:t>
             </w:r>
           </w:p>
@@ -19157,6 +20233,7 @@
                 <w:szCs w:val="20"/>
               </w:rPr>
             </w:pPr>
+            <w:proofErr w:type="spellStart"/>
             <w:r>
               <w:rPr>
                 <w:rFonts w:ascii="Calibri" w:hAnsi="Calibri" w:cs="Calibri"/>
@@ -19177,6 +20254,7 @@
               </w:rPr>
               <w:t>aymark</w:t>
             </w:r>
+            <w:proofErr w:type="spellEnd"/>
           </w:p>
         </w:tc>
       </w:tr>
@@ -19291,9 +20369,8 @@
                 <w:rFonts w:ascii="Calibri" w:eastAsia="Times New Roman" w:hAnsi="Calibri" w:cs="Calibri"/>
                 <w:sz w:val="20"/>
                 <w:szCs w:val="20"/>
-                <w:highlight w:val="yellow"/>
-              </w:rPr>
-              <w:t>32°20'25.03"S  60°54'41.85"E</w:t>
+              </w:rPr>
+              <w:t>32-15.199S, 62-05.234E</w:t>
             </w:r>
           </w:p>
         </w:tc>
@@ -19335,6 +20412,7 @@
                 <w:lang w:val="da-DK"/>
               </w:rPr>
             </w:pPr>
+            <w:proofErr w:type="spellStart"/>
             <w:r>
               <w:rPr>
                 <w:rFonts w:ascii="Calibri" w:hAnsi="Calibri" w:cs="Calibri"/>
@@ -19345,6 +20423,7 @@
               </w:rPr>
               <w:t>Daymark</w:t>
             </w:r>
+            <w:proofErr w:type="spellEnd"/>
             <w:r>
               <w:rPr>
                 <w:rFonts w:ascii="Calibri" w:eastAsia="Times New Roman" w:hAnsi="Calibri" w:cs="Calibri"/>
@@ -19429,6 +20508,7 @@
                 <w:szCs w:val="20"/>
                 <w:lang w:val="da-DK"/>
               </w:rPr>
+              <w:lastRenderedPageBreak/>
               <w:t>t</w:t>
             </w:r>
             <w:r>
@@ -19505,6 +20585,7 @@
                 <w:lang w:val="da-DK"/>
               </w:rPr>
             </w:pPr>
+            <w:proofErr w:type="spellStart"/>
             <w:r>
               <w:rPr>
                 <w:rFonts w:ascii="Calibri" w:hAnsi="Calibri" w:cs="Calibri"/>
@@ -19515,6 +20596,7 @@
               </w:rPr>
               <w:t>Daymark</w:t>
             </w:r>
+            <w:proofErr w:type="spellEnd"/>
             <w:r>
               <w:rPr>
                 <w:rFonts w:ascii="Calibri" w:eastAsia="Times New Roman" w:hAnsi="Calibri" w:cs="Calibri"/>
@@ -19630,6 +20712,7 @@
                 <w:lang w:val="da-DK"/>
               </w:rPr>
             </w:pPr>
+            <w:proofErr w:type="spellStart"/>
             <w:r>
               <w:rPr>
                 <w:rFonts w:ascii="Calibri" w:hAnsi="Calibri" w:cs="Calibri"/>
@@ -19640,6 +20723,7 @@
               </w:rPr>
               <w:t>Daymark</w:t>
             </w:r>
+            <w:proofErr w:type="spellEnd"/>
             <w:r>
               <w:rPr>
                 <w:rFonts w:ascii="Calibri" w:eastAsia="Times New Roman" w:hAnsi="Calibri" w:cs="Calibri"/>
@@ -19787,6 +20871,7 @@
                 <w:sz w:val="20"/>
                 <w:szCs w:val="20"/>
               </w:rPr>
+              <w:lastRenderedPageBreak/>
               <w:t>Screen Capture</w:t>
             </w:r>
           </w:p>
@@ -19809,31 +20894,52 @@
             <w:pPr>
               <w:spacing w:after="0" w:line="240" w:lineRule="auto"/>
               <w:rPr>
+                <w:rFonts w:eastAsia="Times New Roman" w:cstheme="minorHAnsi"/>
+                <w:sz w:val="20"/>
+                <w:szCs w:val="20"/>
+              </w:rPr>
+            </w:pPr>
+            <w:r>
+              <w:rPr>
                 <w:noProof/>
-                <w:lang w:val="en-GB" w:eastAsia="en-GB"/>
-              </w:rPr>
-            </w:pPr>
-          </w:p>
-          <w:p>
-            <w:pPr>
-              <w:spacing w:after="0" w:line="240" w:lineRule="auto"/>
-              <w:rPr>
-                <w:rFonts w:eastAsia="Times New Roman" w:cstheme="minorHAnsi"/>
-                <w:sz w:val="20"/>
-                <w:szCs w:val="20"/>
-              </w:rPr>
-            </w:pPr>
-          </w:p>
-          <w:p>
-            <w:pPr>
-              <w:spacing w:after="0" w:line="240" w:lineRule="auto"/>
-              <w:rPr>
-                <w:rFonts w:ascii="Calibri" w:eastAsia="Times New Roman" w:hAnsi="Calibri" w:cs="Calibri"/>
-                <w:sz w:val="20"/>
-                <w:szCs w:val="20"/>
-                <w:lang w:val="en-GB"/>
-              </w:rPr>
-            </w:pPr>
+                <w:lang w:val="en-IN" w:eastAsia="en-IN"/>
+              </w:rPr>
+              <w:drawing>
+                <wp:inline distT="0" distB="0" distL="0" distR="0" wp14:anchorId="5C674158" wp14:editId="75640E61">
+                  <wp:extent cx="1986280" cy="599037"/>
+                  <wp:effectExtent l="0" t="0" r="0" b="0"/>
+                  <wp:docPr id="19" name="Picture 19"/>
+                  <wp:cNvGraphicFramePr>
+                    <a:graphicFrameLocks xmlns:a="http://schemas.openxmlformats.org/drawingml/2006/main" noChangeAspect="1"/>
+                  </wp:cNvGraphicFramePr>
+                  <a:graphic xmlns:a="http://schemas.openxmlformats.org/drawingml/2006/main">
+                    <a:graphicData uri="http://schemas.openxmlformats.org/drawingml/2006/picture">
+                      <pic:pic xmlns:pic="http://schemas.openxmlformats.org/drawingml/2006/picture">
+                        <pic:nvPicPr>
+                          <pic:cNvPr id="1" name=""/>
+                          <pic:cNvPicPr/>
+                        </pic:nvPicPr>
+                        <pic:blipFill>
+                          <a:blip r:embed="rId43"/>
+                          <a:stretch>
+                            <a:fillRect/>
+                          </a:stretch>
+                        </pic:blipFill>
+                        <pic:spPr>
+                          <a:xfrm>
+                            <a:off x="0" y="0"/>
+                            <a:ext cx="1999412" cy="602998"/>
+                          </a:xfrm>
+                          <a:prstGeom prst="rect">
+                            <a:avLst/>
+                          </a:prstGeom>
+                        </pic:spPr>
+                      </pic:pic>
+                    </a:graphicData>
+                  </a:graphic>
+                </wp:inline>
+              </w:drawing>
+            </w:r>
           </w:p>
         </w:tc>
       </w:tr>
@@ -20151,9 +21257,40 @@
                 <w:rFonts w:ascii="Calibri" w:eastAsia="Times New Roman" w:hAnsi="Calibri" w:cs="Calibri"/>
                 <w:sz w:val="20"/>
                 <w:szCs w:val="20"/>
-                <w:highlight w:val="yellow"/>
-              </w:rPr>
-              <w:t>32°20'25.03"S  60°54'41.85"E</w:t>
+              </w:rPr>
+              <w:t>32-12</w:t>
+            </w:r>
+            <w:r>
+              <w:rPr>
+                <w:rFonts w:ascii="Calibri" w:eastAsia="Times New Roman" w:hAnsi="Calibri" w:cs="Calibri"/>
+                <w:sz w:val="20"/>
+                <w:szCs w:val="20"/>
+              </w:rPr>
+              <w:t>.616</w:t>
+            </w:r>
+            <w:r>
+              <w:rPr>
+                <w:rFonts w:ascii="Calibri" w:eastAsia="Times New Roman" w:hAnsi="Calibri" w:cs="Calibri"/>
+                <w:sz w:val="20"/>
+                <w:szCs w:val="20"/>
+              </w:rPr>
+              <w:t>S, 62-05</w:t>
+            </w:r>
+            <w:r>
+              <w:rPr>
+                <w:rFonts w:ascii="Calibri" w:eastAsia="Times New Roman" w:hAnsi="Calibri" w:cs="Calibri"/>
+                <w:sz w:val="20"/>
+                <w:szCs w:val="20"/>
+              </w:rPr>
+              <w:t>.892</w:t>
+            </w:r>
+            <w:r>
+              <w:rPr>
+                <w:rFonts w:ascii="Calibri" w:eastAsia="Times New Roman" w:hAnsi="Calibri" w:cs="Calibri"/>
+                <w:sz w:val="20"/>
+                <w:szCs w:val="20"/>
+              </w:rPr>
+              <w:t>E</w:t>
             </w:r>
           </w:p>
         </w:tc>
@@ -20428,31 +21565,52 @@
             <w:pPr>
               <w:spacing w:after="0" w:line="240" w:lineRule="auto"/>
               <w:rPr>
+                <w:rFonts w:eastAsia="Times New Roman" w:cstheme="minorHAnsi"/>
+                <w:sz w:val="20"/>
+                <w:szCs w:val="20"/>
+              </w:rPr>
+            </w:pPr>
+            <w:r>
+              <w:rPr>
                 <w:noProof/>
-                <w:lang w:val="en-GB" w:eastAsia="en-GB"/>
-              </w:rPr>
-            </w:pPr>
-          </w:p>
-          <w:p>
-            <w:pPr>
-              <w:spacing w:after="0" w:line="240" w:lineRule="auto"/>
-              <w:rPr>
-                <w:rFonts w:eastAsia="Times New Roman" w:cstheme="minorHAnsi"/>
-                <w:sz w:val="20"/>
-                <w:szCs w:val="20"/>
-              </w:rPr>
-            </w:pPr>
-          </w:p>
-          <w:p>
-            <w:pPr>
-              <w:spacing w:after="0" w:line="240" w:lineRule="auto"/>
-              <w:rPr>
-                <w:rFonts w:ascii="Calibri" w:eastAsia="Times New Roman" w:hAnsi="Calibri" w:cs="Calibri"/>
-                <w:sz w:val="20"/>
-                <w:szCs w:val="20"/>
-                <w:lang w:val="en-GB"/>
-              </w:rPr>
-            </w:pPr>
+                <w:lang w:val="en-IN" w:eastAsia="en-IN"/>
+              </w:rPr>
+              <w:drawing>
+                <wp:inline distT="0" distB="0" distL="0" distR="0" wp14:anchorId="04437C2A" wp14:editId="2BFF1500">
+                  <wp:extent cx="1304925" cy="628650"/>
+                  <wp:effectExtent l="0" t="0" r="9525" b="0"/>
+                  <wp:docPr id="14" name="Picture 14"/>
+                  <wp:cNvGraphicFramePr>
+                    <a:graphicFrameLocks xmlns:a="http://schemas.openxmlformats.org/drawingml/2006/main" noChangeAspect="1"/>
+                  </wp:cNvGraphicFramePr>
+                  <a:graphic xmlns:a="http://schemas.openxmlformats.org/drawingml/2006/main">
+                    <a:graphicData uri="http://schemas.openxmlformats.org/drawingml/2006/picture">
+                      <pic:pic xmlns:pic="http://schemas.openxmlformats.org/drawingml/2006/picture">
+                        <pic:nvPicPr>
+                          <pic:cNvPr id="1" name=""/>
+                          <pic:cNvPicPr/>
+                        </pic:nvPicPr>
+                        <pic:blipFill>
+                          <a:blip r:embed="rId44"/>
+                          <a:stretch>
+                            <a:fillRect/>
+                          </a:stretch>
+                        </pic:blipFill>
+                        <pic:spPr>
+                          <a:xfrm>
+                            <a:off x="0" y="0"/>
+                            <a:ext cx="1304925" cy="628650"/>
+                          </a:xfrm>
+                          <a:prstGeom prst="rect">
+                            <a:avLst/>
+                          </a:prstGeom>
+                        </pic:spPr>
+                      </pic:pic>
+                    </a:graphicData>
+                  </a:graphic>
+                </wp:inline>
+              </w:drawing>
+            </w:r>
           </w:p>
         </w:tc>
       </w:tr>
@@ -20747,7 +21905,6 @@
                 <w:sz w:val="20"/>
                 <w:szCs w:val="20"/>
               </w:rPr>
-              <w:lastRenderedPageBreak/>
               <w:t>Location</w:t>
             </w:r>
           </w:p>
@@ -20821,9 +21978,40 @@
                 <w:rFonts w:ascii="Calibri" w:eastAsia="Times New Roman" w:hAnsi="Calibri" w:cs="Calibri"/>
                 <w:sz w:val="20"/>
                 <w:szCs w:val="20"/>
-                <w:highlight w:val="yellow"/>
-              </w:rPr>
-              <w:t>32°20'25.03"S  60°54'41.85"E</w:t>
+              </w:rPr>
+              <w:t>32-13</w:t>
+            </w:r>
+            <w:r>
+              <w:rPr>
+                <w:rFonts w:ascii="Calibri" w:eastAsia="Times New Roman" w:hAnsi="Calibri" w:cs="Calibri"/>
+                <w:sz w:val="20"/>
+                <w:szCs w:val="20"/>
+              </w:rPr>
+              <w:t>.105</w:t>
+            </w:r>
+            <w:r>
+              <w:rPr>
+                <w:rFonts w:ascii="Calibri" w:eastAsia="Times New Roman" w:hAnsi="Calibri" w:cs="Calibri"/>
+                <w:sz w:val="20"/>
+                <w:szCs w:val="20"/>
+              </w:rPr>
+              <w:t>S, 62-05</w:t>
+            </w:r>
+            <w:r>
+              <w:rPr>
+                <w:rFonts w:ascii="Calibri" w:eastAsia="Times New Roman" w:hAnsi="Calibri" w:cs="Calibri"/>
+                <w:sz w:val="20"/>
+                <w:szCs w:val="20"/>
+              </w:rPr>
+              <w:t>.858</w:t>
+            </w:r>
+            <w:r>
+              <w:rPr>
+                <w:rFonts w:ascii="Calibri" w:eastAsia="Times New Roman" w:hAnsi="Calibri" w:cs="Calibri"/>
+                <w:sz w:val="20"/>
+                <w:szCs w:val="20"/>
+              </w:rPr>
+              <w:t>E</w:t>
             </w:r>
           </w:p>
         </w:tc>
@@ -20966,6 +22154,7 @@
                 <w:szCs w:val="20"/>
                 <w:lang w:val="da-DK"/>
               </w:rPr>
+              <w:lastRenderedPageBreak/>
               <w:t>display name – ”</w:t>
             </w:r>
             <w:r>
@@ -21067,6 +22256,7 @@
                 <w:sz w:val="20"/>
                 <w:szCs w:val="20"/>
               </w:rPr>
+              <w:lastRenderedPageBreak/>
               <w:t>Screen Capture</w:t>
             </w:r>
           </w:p>
@@ -21089,31 +22279,56 @@
             <w:pPr>
               <w:spacing w:after="0" w:line="240" w:lineRule="auto"/>
               <w:rPr>
+                <w:rFonts w:ascii="Calibri" w:eastAsia="Times New Roman" w:hAnsi="Calibri" w:cs="Calibri"/>
+                <w:sz w:val="20"/>
+                <w:szCs w:val="20"/>
+                <w:lang w:val="en-GB"/>
+              </w:rPr>
+            </w:pPr>
+            <w:r>
+              <w:rPr>
+                <w:rFonts w:ascii="Calibri" w:eastAsia="Times New Roman" w:hAnsi="Calibri" w:cs="Calibri"/>
                 <w:noProof/>
-                <w:lang w:val="en-GB" w:eastAsia="en-GB"/>
-              </w:rPr>
-            </w:pPr>
-          </w:p>
-          <w:p>
-            <w:pPr>
-              <w:spacing w:after="0" w:line="240" w:lineRule="auto"/>
-              <w:rPr>
-                <w:rFonts w:eastAsia="Times New Roman" w:cstheme="minorHAnsi"/>
-                <w:sz w:val="20"/>
-                <w:szCs w:val="20"/>
-              </w:rPr>
-            </w:pPr>
-          </w:p>
-          <w:p>
-            <w:pPr>
-              <w:spacing w:after="0" w:line="240" w:lineRule="auto"/>
-              <w:rPr>
-                <w:rFonts w:ascii="Calibri" w:eastAsia="Times New Roman" w:hAnsi="Calibri" w:cs="Calibri"/>
-                <w:sz w:val="20"/>
-                <w:szCs w:val="20"/>
-                <w:lang w:val="en-GB"/>
-              </w:rPr>
-            </w:pPr>
+                <w:sz w:val="20"/>
+                <w:szCs w:val="20"/>
+                <w:lang w:val="en-IN" w:eastAsia="en-IN"/>
+              </w:rPr>
+              <w:drawing>
+                <wp:inline distT="0" distB="0" distL="0" distR="0" wp14:anchorId="2CE8AEE7" wp14:editId="48140ED9">
+                  <wp:extent cx="1056640" cy="473122"/>
+                  <wp:effectExtent l="0" t="0" r="0" b="3175"/>
+                  <wp:docPr id="20" name="Picture 20"/>
+                  <wp:cNvGraphicFramePr>
+                    <a:graphicFrameLocks xmlns:a="http://schemas.openxmlformats.org/drawingml/2006/main" noChangeAspect="1"/>
+                  </wp:cNvGraphicFramePr>
+                  <a:graphic xmlns:a="http://schemas.openxmlformats.org/drawingml/2006/main">
+                    <a:graphicData uri="http://schemas.openxmlformats.org/drawingml/2006/picture">
+                      <pic:pic xmlns:pic="http://schemas.openxmlformats.org/drawingml/2006/picture">
+                        <pic:nvPicPr>
+                          <pic:cNvPr id="1" name=""/>
+                          <pic:cNvPicPr/>
+                        </pic:nvPicPr>
+                        <pic:blipFill>
+                          <a:blip r:embed="rId45"/>
+                          <a:stretch>
+                            <a:fillRect/>
+                          </a:stretch>
+                        </pic:blipFill>
+                        <pic:spPr>
+                          <a:xfrm>
+                            <a:off x="0" y="0"/>
+                            <a:ext cx="1063495" cy="476191"/>
+                          </a:xfrm>
+                          <a:prstGeom prst="rect">
+                            <a:avLst/>
+                          </a:prstGeom>
+                        </pic:spPr>
+                      </pic:pic>
+                    </a:graphicData>
+                  </a:graphic>
+                </wp:inline>
+              </w:drawing>
+            </w:r>
           </w:p>
         </w:tc>
       </w:tr>
@@ -21431,9 +22646,40 @@
                 <w:rFonts w:ascii="Calibri" w:eastAsia="Times New Roman" w:hAnsi="Calibri" w:cs="Calibri"/>
                 <w:sz w:val="20"/>
                 <w:szCs w:val="20"/>
-                <w:highlight w:val="yellow"/>
-              </w:rPr>
-              <w:t>32°20'25.03"S  60°54'41.85"E</w:t>
+              </w:rPr>
+              <w:t>32-15</w:t>
+            </w:r>
+            <w:r>
+              <w:rPr>
+                <w:rFonts w:ascii="Calibri" w:eastAsia="Times New Roman" w:hAnsi="Calibri" w:cs="Calibri"/>
+                <w:sz w:val="20"/>
+                <w:szCs w:val="20"/>
+              </w:rPr>
+              <w:t>.230</w:t>
+            </w:r>
+            <w:r>
+              <w:rPr>
+                <w:rFonts w:ascii="Calibri" w:eastAsia="Times New Roman" w:hAnsi="Calibri" w:cs="Calibri"/>
+                <w:sz w:val="20"/>
+                <w:szCs w:val="20"/>
+              </w:rPr>
+              <w:t>S, 62-04</w:t>
+            </w:r>
+            <w:r>
+              <w:rPr>
+                <w:rFonts w:ascii="Calibri" w:eastAsia="Times New Roman" w:hAnsi="Calibri" w:cs="Calibri"/>
+                <w:sz w:val="20"/>
+                <w:szCs w:val="20"/>
+              </w:rPr>
+              <w:t>.0535</w:t>
+            </w:r>
+            <w:r>
+              <w:rPr>
+                <w:rFonts w:ascii="Calibri" w:eastAsia="Times New Roman" w:hAnsi="Calibri" w:cs="Calibri"/>
+                <w:sz w:val="20"/>
+                <w:szCs w:val="20"/>
+              </w:rPr>
+              <w:t>E</w:t>
             </w:r>
           </w:p>
         </w:tc>
@@ -21655,20 +22901,52 @@
             <w:pPr>
               <w:spacing w:after="0" w:line="240" w:lineRule="auto"/>
               <w:rPr>
+                <w:rFonts w:eastAsia="Times New Roman" w:cstheme="minorHAnsi"/>
+                <w:sz w:val="20"/>
+                <w:szCs w:val="20"/>
+              </w:rPr>
+            </w:pPr>
+            <w:r>
+              <w:rPr>
                 <w:noProof/>
-                <w:lang w:val="en-GB" w:eastAsia="en-GB"/>
-              </w:rPr>
-            </w:pPr>
-          </w:p>
-          <w:p>
-            <w:pPr>
-              <w:spacing w:after="0" w:line="240" w:lineRule="auto"/>
-              <w:rPr>
-                <w:rFonts w:eastAsia="Times New Roman" w:cstheme="minorHAnsi"/>
-                <w:sz w:val="20"/>
-                <w:szCs w:val="20"/>
-              </w:rPr>
-            </w:pPr>
+                <w:lang w:val="en-IN" w:eastAsia="en-IN"/>
+              </w:rPr>
+              <w:drawing>
+                <wp:inline distT="0" distB="0" distL="0" distR="0" wp14:anchorId="3C9DE33F" wp14:editId="1023C09B">
+                  <wp:extent cx="504825" cy="600075"/>
+                  <wp:effectExtent l="0" t="0" r="9525" b="9525"/>
+                  <wp:docPr id="17" name="Picture 17"/>
+                  <wp:cNvGraphicFramePr>
+                    <a:graphicFrameLocks xmlns:a="http://schemas.openxmlformats.org/drawingml/2006/main" noChangeAspect="1"/>
+                  </wp:cNvGraphicFramePr>
+                  <a:graphic xmlns:a="http://schemas.openxmlformats.org/drawingml/2006/main">
+                    <a:graphicData uri="http://schemas.openxmlformats.org/drawingml/2006/picture">
+                      <pic:pic xmlns:pic="http://schemas.openxmlformats.org/drawingml/2006/picture">
+                        <pic:nvPicPr>
+                          <pic:cNvPr id="1" name=""/>
+                          <pic:cNvPicPr/>
+                        </pic:nvPicPr>
+                        <pic:blipFill>
+                          <a:blip r:embed="rId46"/>
+                          <a:stretch>
+                            <a:fillRect/>
+                          </a:stretch>
+                        </pic:blipFill>
+                        <pic:spPr>
+                          <a:xfrm>
+                            <a:off x="0" y="0"/>
+                            <a:ext cx="504825" cy="600075"/>
+                          </a:xfrm>
+                          <a:prstGeom prst="rect">
+                            <a:avLst/>
+                          </a:prstGeom>
+                        </pic:spPr>
+                      </pic:pic>
+                    </a:graphicData>
+                  </a:graphic>
+                </wp:inline>
+              </w:drawing>
+            </w:r>
           </w:p>
           <w:p>
             <w:pPr>
@@ -22005,9 +23283,40 @@
                 <w:rFonts w:ascii="Calibri" w:eastAsia="Times New Roman" w:hAnsi="Calibri" w:cs="Calibri"/>
                 <w:sz w:val="20"/>
                 <w:szCs w:val="20"/>
-                <w:highlight w:val="yellow"/>
-              </w:rPr>
-              <w:t>32°20'25.03"S  60°54'41.85"E</w:t>
+              </w:rPr>
+              <w:t>32-16</w:t>
+            </w:r>
+            <w:r>
+              <w:rPr>
+                <w:rFonts w:ascii="Calibri" w:eastAsia="Times New Roman" w:hAnsi="Calibri" w:cs="Calibri"/>
+                <w:sz w:val="20"/>
+                <w:szCs w:val="20"/>
+              </w:rPr>
+              <w:t>.119</w:t>
+            </w:r>
+            <w:r>
+              <w:rPr>
+                <w:rFonts w:ascii="Calibri" w:eastAsia="Times New Roman" w:hAnsi="Calibri" w:cs="Calibri"/>
+                <w:sz w:val="20"/>
+                <w:szCs w:val="20"/>
+              </w:rPr>
+              <w:t>S, 62-04</w:t>
+            </w:r>
+            <w:r>
+              <w:rPr>
+                <w:rFonts w:ascii="Calibri" w:eastAsia="Times New Roman" w:hAnsi="Calibri" w:cs="Calibri"/>
+                <w:sz w:val="20"/>
+                <w:szCs w:val="20"/>
+              </w:rPr>
+              <w:t>.127</w:t>
+            </w:r>
+            <w:r>
+              <w:rPr>
+                <w:rFonts w:ascii="Calibri" w:eastAsia="Times New Roman" w:hAnsi="Calibri" w:cs="Calibri"/>
+                <w:sz w:val="20"/>
+                <w:szCs w:val="20"/>
+              </w:rPr>
+              <w:t>E</w:t>
             </w:r>
           </w:p>
         </w:tc>
@@ -22172,6 +23481,14 @@
                 <w:lang w:val="en-GB" w:eastAsia="en-GB"/>
               </w:rPr>
             </w:pPr>
+            <w:r>
+              <w:object w:dxaOrig="960" w:dyaOrig="945" w14:anchorId="230247A2">
+                <v:shape id="_x0000_i1031" type="#_x0000_t75" style="width:48pt;height:47.35pt" o:ole="">
+                  <v:imagedata r:id="rId47" o:title=""/>
+                </v:shape>
+                <o:OLEObject Type="Embed" ProgID="PBrush" ShapeID="_x0000_i1031" DrawAspect="Content" ObjectID="_1726071325" r:id="rId48"/>
+              </w:object>
+            </w:r>
           </w:p>
           <w:p>
             <w:pPr>
@@ -22510,9 +23827,48 @@
                 <w:rFonts w:ascii="Calibri" w:eastAsia="Times New Roman" w:hAnsi="Calibri" w:cs="Calibri"/>
                 <w:sz w:val="20"/>
                 <w:szCs w:val="20"/>
-                <w:highlight w:val="yellow"/>
-              </w:rPr>
-              <w:t>32°20'25.03"S  60°54'41.85"E</w:t>
+              </w:rPr>
+              <w:t>32-16</w:t>
+            </w:r>
+            <w:r>
+              <w:rPr>
+                <w:rFonts w:ascii="Calibri" w:eastAsia="Times New Roman" w:hAnsi="Calibri" w:cs="Calibri"/>
+                <w:sz w:val="20"/>
+                <w:szCs w:val="20"/>
+              </w:rPr>
+              <w:t>.103</w:t>
+            </w:r>
+            <w:r>
+              <w:rPr>
+                <w:rFonts w:ascii="Calibri" w:eastAsia="Times New Roman" w:hAnsi="Calibri" w:cs="Calibri"/>
+                <w:sz w:val="20"/>
+                <w:szCs w:val="20"/>
+              </w:rPr>
+              <w:t>S</w:t>
+            </w:r>
+            <w:r>
+              <w:rPr>
+                <w:rFonts w:ascii="Calibri" w:eastAsia="Times New Roman" w:hAnsi="Calibri" w:cs="Calibri"/>
+                <w:sz w:val="20"/>
+                <w:szCs w:val="20"/>
+              </w:rPr>
+              <w:t>, 62-05</w:t>
+            </w:r>
+            <w:r>
+              <w:rPr>
+                <w:rFonts w:ascii="Calibri" w:eastAsia="Times New Roman" w:hAnsi="Calibri" w:cs="Calibri"/>
+                <w:sz w:val="20"/>
+                <w:szCs w:val="20"/>
+              </w:rPr>
+              <w:t>.528</w:t>
+            </w:r>
+            <w:r>
+              <w:rPr>
+                <w:rFonts w:ascii="Calibri" w:eastAsia="Times New Roman" w:hAnsi="Calibri" w:cs="Calibri"/>
+                <w:sz w:val="20"/>
+                <w:szCs w:val="20"/>
+              </w:rPr>
+              <w:t>E</w:t>
             </w:r>
           </w:p>
         </w:tc>
@@ -22596,7 +23952,6 @@
                 <w:szCs w:val="20"/>
                 <w:lang w:val="da-DK"/>
               </w:rPr>
-              <w:lastRenderedPageBreak/>
               <w:t>c</w:t>
             </w:r>
             <w:r>
@@ -22658,6 +24013,7 @@
                 <w:szCs w:val="20"/>
                 <w:lang w:val="da-DK"/>
               </w:rPr>
+              <w:lastRenderedPageBreak/>
               <w:t>signal generation – 5 (radio activated)</w:t>
             </w:r>
           </w:p>
@@ -22846,31 +24202,53 @@
             <w:pPr>
               <w:spacing w:after="0" w:line="240" w:lineRule="auto"/>
               <w:rPr>
+                <w:rFonts w:ascii="Calibri" w:eastAsia="Times New Roman" w:hAnsi="Calibri" w:cs="Calibri"/>
+                <w:sz w:val="20"/>
+                <w:szCs w:val="20"/>
+                <w:lang w:val="en-GB"/>
+              </w:rPr>
+            </w:pPr>
+            <w:r>
+              <w:rPr>
                 <w:noProof/>
-                <w:lang w:val="en-GB" w:eastAsia="en-GB"/>
-              </w:rPr>
-            </w:pPr>
-          </w:p>
-          <w:p>
-            <w:pPr>
-              <w:spacing w:after="0" w:line="240" w:lineRule="auto"/>
-              <w:rPr>
-                <w:rFonts w:eastAsia="Times New Roman" w:cstheme="minorHAnsi"/>
-                <w:sz w:val="20"/>
-                <w:szCs w:val="20"/>
-              </w:rPr>
-            </w:pPr>
-          </w:p>
-          <w:p>
-            <w:pPr>
-              <w:spacing w:after="0" w:line="240" w:lineRule="auto"/>
-              <w:rPr>
-                <w:rFonts w:ascii="Calibri" w:eastAsia="Times New Roman" w:hAnsi="Calibri" w:cs="Calibri"/>
-                <w:sz w:val="20"/>
-                <w:szCs w:val="20"/>
-                <w:lang w:val="en-GB"/>
-              </w:rPr>
-            </w:pPr>
+                <w:lang w:val="en-IN" w:eastAsia="en-IN"/>
+              </w:rPr>
+              <w:drawing>
+                <wp:inline distT="0" distB="0" distL="0" distR="0" wp14:anchorId="23D5A313" wp14:editId="00C0F3C4">
+                  <wp:extent cx="1356360" cy="641790"/>
+                  <wp:effectExtent l="0" t="0" r="0" b="6350"/>
+                  <wp:docPr id="16" name="Picture 16"/>
+                  <wp:cNvGraphicFramePr>
+                    <a:graphicFrameLocks xmlns:a="http://schemas.openxmlformats.org/drawingml/2006/main" noChangeAspect="1"/>
+                  </wp:cNvGraphicFramePr>
+                  <a:graphic xmlns:a="http://schemas.openxmlformats.org/drawingml/2006/main">
+                    <a:graphicData uri="http://schemas.openxmlformats.org/drawingml/2006/picture">
+                      <pic:pic xmlns:pic="http://schemas.openxmlformats.org/drawingml/2006/picture">
+                        <pic:nvPicPr>
+                          <pic:cNvPr id="1" name=""/>
+                          <pic:cNvPicPr/>
+                        </pic:nvPicPr>
+                        <pic:blipFill>
+                          <a:blip r:embed="rId49"/>
+                          <a:stretch>
+                            <a:fillRect/>
+                          </a:stretch>
+                        </pic:blipFill>
+                        <pic:spPr>
+                          <a:xfrm>
+                            <a:off x="0" y="0"/>
+                            <a:ext cx="1362664" cy="644773"/>
+                          </a:xfrm>
+                          <a:prstGeom prst="rect">
+                            <a:avLst/>
+                          </a:prstGeom>
+                        </pic:spPr>
+                      </pic:pic>
+                    </a:graphicData>
+                  </a:graphic>
+                </wp:inline>
+              </w:drawing>
+            </w:r>
           </w:p>
         </w:tc>
       </w:tr>
@@ -22884,10 +24262,12 @@
           <w:szCs w:val="28"/>
         </w:rPr>
       </w:pPr>
+      <w:bookmarkStart w:id="0" w:name="_GoBack"/>
+      <w:bookmarkEnd w:id="0"/>
     </w:p>
     <w:sectPr>
-      <w:headerReference w:type="default" r:id="rId12"/>
-      <w:footerReference w:type="default" r:id="rId13"/>
+      <w:headerReference w:type="default" r:id="rId50"/>
+      <w:footerReference w:type="default" r:id="rId51"/>
       <w:pgSz w:w="12240" w:h="15840"/>
       <w:pgMar w:top="720" w:right="720" w:bottom="720" w:left="720" w:header="720" w:footer="720" w:gutter="0"/>
       <w:cols w:space="720"/>
@@ -22898,7 +24278,7 @@
 </file>
 
 <file path=word/endnotes.xml><?xml version="1.0" encoding="utf-8"?>
-<w:endnotes xmlns:wpc="http://schemas.microsoft.com/office/word/2010/wordprocessingCanvas" xmlns:cx="http://schemas.microsoft.com/office/drawing/2014/chartex" xmlns:cx1="http://schemas.microsoft.com/office/drawing/2015/9/8/chartex" xmlns:cx2="http://schemas.microsoft.com/office/drawing/2015/10/21/chartex" xmlns:cx3="http://schemas.microsoft.com/office/drawing/2016/5/9/chartex" xmlns:cx4="http://schemas.microsoft.com/office/drawing/2016/5/10/chartex" xmlns:cx5="http://schemas.microsoft.com/office/drawing/2016/5/11/chartex" xmlns:cx6="http://schemas.microsoft.com/office/drawing/2016/5/12/chartex" xmlns:cx7="http://schemas.microsoft.com/office/drawing/2016/5/13/chartex" xmlns:cx8="http://schemas.microsoft.com/office/drawing/2016/5/14/chartex" xmlns:mc="http://schemas.openxmlformats.org/markup-compatibility/2006" xmlns:aink="http://schemas.microsoft.com/office/drawing/2016/ink" xmlns:am3d="http://schemas.microsoft.com/office/drawing/2017/model3d" xmlns:o="urn:schemas-microsoft-com:office:office" xmlns:oel="http://schemas.microsoft.com/office/2019/extlst" xmlns:r="http://schemas.openxmlformats.org/officeDocument/2006/relationships" xmlns:m="http://schemas.openxmlformats.org/officeDocument/2006/math" xmlns:v="urn:schemas-microsoft-com:vml" xmlns:wp14="http://schemas.microsoft.com/office/word/2010/wordprocessingDrawing" xmlns:wp="http://schemas.openxmlformats.org/drawingml/2006/wordprocessingDrawing" xmlns:w10="urn:schemas-microsoft-com:office:word" xmlns:w="http://schemas.openxmlformats.org/wordprocessingml/2006/main" xmlns:w14="http://schemas.microsoft.com/office/word/2010/wordml" xmlns:w15="http://schemas.microsoft.com/office/word/2012/wordml" xmlns:w16cex="http://schemas.microsoft.com/office/word/2018/wordml/cex" xmlns:w16cid="http://schemas.microsoft.com/office/word/2016/wordml/cid" xmlns:w16="http://schemas.microsoft.com/office/word/2018/wordml" xmlns:w16sdtdh="http://schemas.microsoft.com/office/word/2020/wordml/sdtdatahash" xmlns:w16se="http://schemas.microsoft.com/office/word/2015/wordml/symex" xmlns:wpg="http://schemas.microsoft.com/office/word/2010/wordprocessingGroup" xmlns:wpi="http://schemas.microsoft.com/office/word/2010/wordprocessingInk" xmlns:wne="http://schemas.microsoft.com/office/word/2006/wordml" xmlns:wps="http://schemas.microsoft.com/office/word/2010/wordprocessingShape" mc:Ignorable="w14 w15 w16se w16cid w16 w16cex w16sdtdh wp14">
+<w:endnotes xmlns:wpc="http://schemas.microsoft.com/office/word/2010/wordprocessingCanvas" xmlns:cx="http://schemas.microsoft.com/office/drawing/2014/chartex" xmlns:mc="http://schemas.openxmlformats.org/markup-compatibility/2006" xmlns:o="urn:schemas-microsoft-com:office:office" xmlns:r="http://schemas.openxmlformats.org/officeDocument/2006/relationships" xmlns:m="http://schemas.openxmlformats.org/officeDocument/2006/math" xmlns:v="urn:schemas-microsoft-com:vml" xmlns:wp14="http://schemas.microsoft.com/office/word/2010/wordprocessingDrawing" xmlns:wp="http://schemas.openxmlformats.org/drawingml/2006/wordprocessingDrawing" xmlns:w10="urn:schemas-microsoft-com:office:word" xmlns:w="http://schemas.openxmlformats.org/wordprocessingml/2006/main" xmlns:w14="http://schemas.microsoft.com/office/word/2010/wordml" xmlns:w15="http://schemas.microsoft.com/office/word/2012/wordml" xmlns:w16se="http://schemas.microsoft.com/office/word/2015/wordml/symex" xmlns:wpg="http://schemas.microsoft.com/office/word/2010/wordprocessingGroup" xmlns:wpi="http://schemas.microsoft.com/office/word/2010/wordprocessingInk" xmlns:wne="http://schemas.microsoft.com/office/word/2006/wordml" xmlns:wps="http://schemas.microsoft.com/office/word/2010/wordprocessingShape" mc:Ignorable="w14 w15 w16se wp14">
   <w:endnote w:type="separator" w:id="-1">
     <w:p>
       <w:pPr>
@@ -22923,7 +24303,7 @@
 </file>
 
 <file path=word/footer1.xml><?xml version="1.0" encoding="utf-8"?>
-<w:ftr xmlns:wpc="http://schemas.microsoft.com/office/word/2010/wordprocessingCanvas" xmlns:cx="http://schemas.microsoft.com/office/drawing/2014/chartex" xmlns:cx1="http://schemas.microsoft.com/office/drawing/2015/9/8/chartex" xmlns:cx2="http://schemas.microsoft.com/office/drawing/2015/10/21/chartex" xmlns:cx3="http://schemas.microsoft.com/office/drawing/2016/5/9/chartex" xmlns:cx4="http://schemas.microsoft.com/office/drawing/2016/5/10/chartex" xmlns:cx5="http://schemas.microsoft.com/office/drawing/2016/5/11/chartex" xmlns:cx6="http://schemas.microsoft.com/office/drawing/2016/5/12/chartex" xmlns:cx7="http://schemas.microsoft.com/office/drawing/2016/5/13/chartex" xmlns:cx8="http://schemas.microsoft.com/office/drawing/2016/5/14/chartex" xmlns:mc="http://schemas.openxmlformats.org/markup-compatibility/2006" xmlns:aink="http://schemas.microsoft.com/office/drawing/2016/ink" xmlns:am3d="http://schemas.microsoft.com/office/drawing/2017/model3d" xmlns:o="urn:schemas-microsoft-com:office:office" xmlns:oel="http://schemas.microsoft.com/office/2019/extlst" xmlns:r="http://schemas.openxmlformats.org/officeDocument/2006/relationships" xmlns:m="http://schemas.openxmlformats.org/officeDocument/2006/math" xmlns:v="urn:schemas-microsoft-com:vml" xmlns:wp14="http://schemas.microsoft.com/office/word/2010/wordprocessingDrawing" xmlns:wp="http://schemas.openxmlformats.org/drawingml/2006/wordprocessingDrawing" xmlns:w10="urn:schemas-microsoft-com:office:word" xmlns:w="http://schemas.openxmlformats.org/wordprocessingml/2006/main" xmlns:w14="http://schemas.microsoft.com/office/word/2010/wordml" xmlns:w15="http://schemas.microsoft.com/office/word/2012/wordml" xmlns:w16cex="http://schemas.microsoft.com/office/word/2018/wordml/cex" xmlns:w16cid="http://schemas.microsoft.com/office/word/2016/wordml/cid" xmlns:w16="http://schemas.microsoft.com/office/word/2018/wordml" xmlns:w16sdtdh="http://schemas.microsoft.com/office/word/2020/wordml/sdtdatahash" xmlns:w16se="http://schemas.microsoft.com/office/word/2015/wordml/symex" xmlns:wpg="http://schemas.microsoft.com/office/word/2010/wordprocessingGroup" xmlns:wpi="http://schemas.microsoft.com/office/word/2010/wordprocessingInk" xmlns:wne="http://schemas.microsoft.com/office/word/2006/wordml" xmlns:wps="http://schemas.microsoft.com/office/word/2010/wordprocessingShape" mc:Ignorable="w14 w15 w16se w16cid w16 w16cex w16sdtdh wp14">
+<w:ftr xmlns:wpc="http://schemas.microsoft.com/office/word/2010/wordprocessingCanvas" xmlns:cx="http://schemas.microsoft.com/office/drawing/2014/chartex" xmlns:mc="http://schemas.openxmlformats.org/markup-compatibility/2006" xmlns:o="urn:schemas-microsoft-com:office:office" xmlns:r="http://schemas.openxmlformats.org/officeDocument/2006/relationships" xmlns:m="http://schemas.openxmlformats.org/officeDocument/2006/math" xmlns:v="urn:schemas-microsoft-com:vml" xmlns:wp14="http://schemas.microsoft.com/office/word/2010/wordprocessingDrawing" xmlns:wp="http://schemas.openxmlformats.org/drawingml/2006/wordprocessingDrawing" xmlns:w10="urn:schemas-microsoft-com:office:word" xmlns:w="http://schemas.openxmlformats.org/wordprocessingml/2006/main" xmlns:w14="http://schemas.microsoft.com/office/word/2010/wordml" xmlns:w15="http://schemas.microsoft.com/office/word/2012/wordml" xmlns:w16se="http://schemas.microsoft.com/office/word/2015/wordml/symex" xmlns:wpg="http://schemas.microsoft.com/office/word/2010/wordprocessingGroup" xmlns:wpi="http://schemas.microsoft.com/office/word/2010/wordprocessingInk" xmlns:wne="http://schemas.microsoft.com/office/word/2006/wordml" xmlns:wps="http://schemas.microsoft.com/office/word/2010/wordprocessingShape" mc:Ignorable="w14 w15 w16se wp14">
   <w:sdt>
     <w:sdtPr>
       <w:id w:val="-1319574092"/>
@@ -22956,7 +24336,7 @@
           <w:rPr>
             <w:noProof/>
           </w:rPr>
-          <w:t>2</w:t>
+          <w:t>14</w:t>
         </w:r>
         <w:r>
           <w:rPr>
@@ -22976,7 +24356,7 @@
 </file>
 
 <file path=word/footnotes.xml><?xml version="1.0" encoding="utf-8"?>
-<w:footnotes xmlns:wpc="http://schemas.microsoft.com/office/word/2010/wordprocessingCanvas" xmlns:cx="http://schemas.microsoft.com/office/drawing/2014/chartex" xmlns:cx1="http://schemas.microsoft.com/office/drawing/2015/9/8/chartex" xmlns:cx2="http://schemas.microsoft.com/office/drawing/2015/10/21/chartex" xmlns:cx3="http://schemas.microsoft.com/office/drawing/2016/5/9/chartex" xmlns:cx4="http://schemas.microsoft.com/office/drawing/2016/5/10/chartex" xmlns:cx5="http://schemas.microsoft.com/office/drawing/2016/5/11/chartex" xmlns:cx6="http://schemas.microsoft.com/office/drawing/2016/5/12/chartex" xmlns:cx7="http://schemas.microsoft.com/office/drawing/2016/5/13/chartex" xmlns:cx8="http://schemas.microsoft.com/office/drawing/2016/5/14/chartex" xmlns:mc="http://schemas.openxmlformats.org/markup-compatibility/2006" xmlns:aink="http://schemas.microsoft.com/office/drawing/2016/ink" xmlns:am3d="http://schemas.microsoft.com/office/drawing/2017/model3d" xmlns:o="urn:schemas-microsoft-com:office:office" xmlns:oel="http://schemas.microsoft.com/office/2019/extlst" xmlns:r="http://schemas.openxmlformats.org/officeDocument/2006/relationships" xmlns:m="http://schemas.openxmlformats.org/officeDocument/2006/math" xmlns:v="urn:schemas-microsoft-com:vml" xmlns:wp14="http://schemas.microsoft.com/office/word/2010/wordprocessingDrawing" xmlns:wp="http://schemas.openxmlformats.org/drawingml/2006/wordprocessingDrawing" xmlns:w10="urn:schemas-microsoft-com:office:word" xmlns:w="http://schemas.openxmlformats.org/wordprocessingml/2006/main" xmlns:w14="http://schemas.microsoft.com/office/word/2010/wordml" xmlns:w15="http://schemas.microsoft.com/office/word/2012/wordml" xmlns:w16cex="http://schemas.microsoft.com/office/word/2018/wordml/cex" xmlns:w16cid="http://schemas.microsoft.com/office/word/2016/wordml/cid" xmlns:w16="http://schemas.microsoft.com/office/word/2018/wordml" xmlns:w16sdtdh="http://schemas.microsoft.com/office/word/2020/wordml/sdtdatahash" xmlns:w16se="http://schemas.microsoft.com/office/word/2015/wordml/symex" xmlns:wpg="http://schemas.microsoft.com/office/word/2010/wordprocessingGroup" xmlns:wpi="http://schemas.microsoft.com/office/word/2010/wordprocessingInk" xmlns:wne="http://schemas.microsoft.com/office/word/2006/wordml" xmlns:wps="http://schemas.microsoft.com/office/word/2010/wordprocessingShape" mc:Ignorable="w14 w15 w16se w16cid w16 w16cex w16sdtdh wp14">
+<w:footnotes xmlns:wpc="http://schemas.microsoft.com/office/word/2010/wordprocessingCanvas" xmlns:cx="http://schemas.microsoft.com/office/drawing/2014/chartex" xmlns:mc="http://schemas.openxmlformats.org/markup-compatibility/2006" xmlns:o="urn:schemas-microsoft-com:office:office" xmlns:r="http://schemas.openxmlformats.org/officeDocument/2006/relationships" xmlns:m="http://schemas.openxmlformats.org/officeDocument/2006/math" xmlns:v="urn:schemas-microsoft-com:vml" xmlns:wp14="http://schemas.microsoft.com/office/word/2010/wordprocessingDrawing" xmlns:wp="http://schemas.openxmlformats.org/drawingml/2006/wordprocessingDrawing" xmlns:w10="urn:schemas-microsoft-com:office:word" xmlns:w="http://schemas.openxmlformats.org/wordprocessingml/2006/main" xmlns:w14="http://schemas.microsoft.com/office/word/2010/wordml" xmlns:w15="http://schemas.microsoft.com/office/word/2012/wordml" xmlns:w16se="http://schemas.microsoft.com/office/word/2015/wordml/symex" xmlns:wpg="http://schemas.microsoft.com/office/word/2010/wordprocessingGroup" xmlns:wpi="http://schemas.microsoft.com/office/word/2010/wordprocessingInk" xmlns:wne="http://schemas.microsoft.com/office/word/2006/wordml" xmlns:wps="http://schemas.microsoft.com/office/word/2010/wordprocessingShape" mc:Ignorable="w14 w15 w16se wp14">
   <w:footnote w:type="separator" w:id="-1">
     <w:p>
       <w:pPr>
@@ -23001,7 +24381,7 @@
 </file>
 
 <file path=word/header1.xml><?xml version="1.0" encoding="utf-8"?>
-<w:hdr xmlns:wpc="http://schemas.microsoft.com/office/word/2010/wordprocessingCanvas" xmlns:cx="http://schemas.microsoft.com/office/drawing/2014/chartex" xmlns:cx1="http://schemas.microsoft.com/office/drawing/2015/9/8/chartex" xmlns:cx2="http://schemas.microsoft.com/office/drawing/2015/10/21/chartex" xmlns:cx3="http://schemas.microsoft.com/office/drawing/2016/5/9/chartex" xmlns:cx4="http://schemas.microsoft.com/office/drawing/2016/5/10/chartex" xmlns:cx5="http://schemas.microsoft.com/office/drawing/2016/5/11/chartex" xmlns:cx6="http://schemas.microsoft.com/office/drawing/2016/5/12/chartex" xmlns:cx7="http://schemas.microsoft.com/office/drawing/2016/5/13/chartex" xmlns:cx8="http://schemas.microsoft.com/office/drawing/2016/5/14/chartex" xmlns:mc="http://schemas.openxmlformats.org/markup-compatibility/2006" xmlns:aink="http://schemas.microsoft.com/office/drawing/2016/ink" xmlns:am3d="http://schemas.microsoft.com/office/drawing/2017/model3d" xmlns:o="urn:schemas-microsoft-com:office:office" xmlns:oel="http://schemas.microsoft.com/office/2019/extlst" xmlns:r="http://schemas.openxmlformats.org/officeDocument/2006/relationships" xmlns:m="http://schemas.openxmlformats.org/officeDocument/2006/math" xmlns:v="urn:schemas-microsoft-com:vml" xmlns:wp14="http://schemas.microsoft.com/office/word/2010/wordprocessingDrawing" xmlns:wp="http://schemas.openxmlformats.org/drawingml/2006/wordprocessingDrawing" xmlns:w10="urn:schemas-microsoft-com:office:word" xmlns:w="http://schemas.openxmlformats.org/wordprocessingml/2006/main" xmlns:w14="http://schemas.microsoft.com/office/word/2010/wordml" xmlns:w15="http://schemas.microsoft.com/office/word/2012/wordml" xmlns:w16cex="http://schemas.microsoft.com/office/word/2018/wordml/cex" xmlns:w16cid="http://schemas.microsoft.com/office/word/2016/wordml/cid" xmlns:w16="http://schemas.microsoft.com/office/word/2018/wordml" xmlns:w16sdtdh="http://schemas.microsoft.com/office/word/2020/wordml/sdtdatahash" xmlns:w16se="http://schemas.microsoft.com/office/word/2015/wordml/symex" xmlns:wpg="http://schemas.microsoft.com/office/word/2010/wordprocessingGroup" xmlns:wpi="http://schemas.microsoft.com/office/word/2010/wordprocessingInk" xmlns:wne="http://schemas.microsoft.com/office/word/2006/wordml" xmlns:wps="http://schemas.microsoft.com/office/word/2010/wordprocessingShape" mc:Ignorable="w14 w15 w16se w16cid w16 w16cex w16sdtdh wp14">
+<w:hdr xmlns:wpc="http://schemas.microsoft.com/office/word/2010/wordprocessingCanvas" xmlns:cx="http://schemas.microsoft.com/office/drawing/2014/chartex" xmlns:mc="http://schemas.openxmlformats.org/markup-compatibility/2006" xmlns:o="urn:schemas-microsoft-com:office:office" xmlns:r="http://schemas.openxmlformats.org/officeDocument/2006/relationships" xmlns:m="http://schemas.openxmlformats.org/officeDocument/2006/math" xmlns:v="urn:schemas-microsoft-com:vml" xmlns:wp14="http://schemas.microsoft.com/office/word/2010/wordprocessingDrawing" xmlns:wp="http://schemas.openxmlformats.org/drawingml/2006/wordprocessingDrawing" xmlns:w10="urn:schemas-microsoft-com:office:word" xmlns:w="http://schemas.openxmlformats.org/wordprocessingml/2006/main" xmlns:w14="http://schemas.microsoft.com/office/word/2010/wordml" xmlns:w15="http://schemas.microsoft.com/office/word/2012/wordml" xmlns:w16se="http://schemas.microsoft.com/office/word/2015/wordml/symex" xmlns:wpg="http://schemas.microsoft.com/office/word/2010/wordprocessingGroup" xmlns:wpi="http://schemas.microsoft.com/office/word/2010/wordprocessingInk" xmlns:wne="http://schemas.microsoft.com/office/word/2006/wordml" xmlns:wps="http://schemas.microsoft.com/office/word/2010/wordprocessingShape" mc:Ignorable="w14 w15 w16se wp14">
   <w:p>
     <w:pPr>
       <w:pStyle w:val="Header"/>
@@ -23011,7 +24391,7 @@
 </file>
 
 <file path=word/numbering.xml><?xml version="1.0" encoding="utf-8"?>
-<w:numbering xmlns:wpc="http://schemas.microsoft.com/office/word/2010/wordprocessingCanvas" xmlns:cx="http://schemas.microsoft.com/office/drawing/2014/chartex" xmlns:cx1="http://schemas.microsoft.com/office/drawing/2015/9/8/chartex" xmlns:cx2="http://schemas.microsoft.com/office/drawing/2015/10/21/chartex" xmlns:cx3="http://schemas.microsoft.com/office/drawing/2016/5/9/chartex" xmlns:cx4="http://schemas.microsoft.com/office/drawing/2016/5/10/chartex" xmlns:cx5="http://schemas.microsoft.com/office/drawing/2016/5/11/chartex" xmlns:cx6="http://schemas.microsoft.com/office/drawing/2016/5/12/chartex" xmlns:cx7="http://schemas.microsoft.com/office/drawing/2016/5/13/chartex" xmlns:cx8="http://schemas.microsoft.com/office/drawing/2016/5/14/chartex" xmlns:mc="http://schemas.openxmlformats.org/markup-compatibility/2006" xmlns:aink="http://schemas.microsoft.com/office/drawing/2016/ink" xmlns:am3d="http://schemas.microsoft.com/office/drawing/2017/model3d" xmlns:o="urn:schemas-microsoft-com:office:office" xmlns:oel="http://schemas.microsoft.com/office/2019/extlst" xmlns:r="http://schemas.openxmlformats.org/officeDocument/2006/relationships" xmlns:m="http://schemas.openxmlformats.org/officeDocument/2006/math" xmlns:v="urn:schemas-microsoft-com:vml" xmlns:wp14="http://schemas.microsoft.com/office/word/2010/wordprocessingDrawing" xmlns:wp="http://schemas.openxmlformats.org/drawingml/2006/wordprocessingDrawing" xmlns:w10="urn:schemas-microsoft-com:office:word" xmlns:w="http://schemas.openxmlformats.org/wordprocessingml/2006/main" xmlns:w14="http://schemas.microsoft.com/office/word/2010/wordml" xmlns:w15="http://schemas.microsoft.com/office/word/2012/wordml" xmlns:w16cex="http://schemas.microsoft.com/office/word/2018/wordml/cex" xmlns:w16cid="http://schemas.microsoft.com/office/word/2016/wordml/cid" xmlns:w16="http://schemas.microsoft.com/office/word/2018/wordml" xmlns:w16sdtdh="http://schemas.microsoft.com/office/word/2020/wordml/sdtdatahash" xmlns:w16se="http://schemas.microsoft.com/office/word/2015/wordml/symex" xmlns:wpg="http://schemas.microsoft.com/office/word/2010/wordprocessingGroup" xmlns:wpi="http://schemas.microsoft.com/office/word/2010/wordprocessingInk" xmlns:wne="http://schemas.microsoft.com/office/word/2006/wordml" xmlns:wps="http://schemas.microsoft.com/office/word/2010/wordprocessingShape" mc:Ignorable="w14 w15 w16se w16cid w16 w16cex w16sdtdh wp14">
+<w:numbering xmlns:wpc="http://schemas.microsoft.com/office/word/2010/wordprocessingCanvas" xmlns:cx="http://schemas.microsoft.com/office/drawing/2014/chartex" xmlns:mc="http://schemas.openxmlformats.org/markup-compatibility/2006" xmlns:o="urn:schemas-microsoft-com:office:office" xmlns:r="http://schemas.openxmlformats.org/officeDocument/2006/relationships" xmlns:m="http://schemas.openxmlformats.org/officeDocument/2006/math" xmlns:v="urn:schemas-microsoft-com:vml" xmlns:wp14="http://schemas.microsoft.com/office/word/2010/wordprocessingDrawing" xmlns:wp="http://schemas.openxmlformats.org/drawingml/2006/wordprocessingDrawing" xmlns:w10="urn:schemas-microsoft-com:office:word" xmlns:w="http://schemas.openxmlformats.org/wordprocessingml/2006/main" xmlns:w14="http://schemas.microsoft.com/office/word/2010/wordml" xmlns:w15="http://schemas.microsoft.com/office/word/2012/wordml" xmlns:w16se="http://schemas.microsoft.com/office/word/2015/wordml/symex" xmlns:wpg="http://schemas.microsoft.com/office/word/2010/wordprocessingGroup" xmlns:wpi="http://schemas.microsoft.com/office/word/2010/wordprocessingInk" xmlns:wne="http://schemas.microsoft.com/office/word/2006/wordml" xmlns:wps="http://schemas.microsoft.com/office/word/2010/wordprocessingShape" mc:Ignorable="w14 w15 w16se wp14">
   <w:abstractNum w:abstractNumId="0" w15:restartNumberingAfterBreak="0">
     <w:nsid w:val="117B4779"/>
     <w:multiLevelType w:val="hybridMultilevel"/>
@@ -25871,103 +27251,103 @@
       </w:pPr>
     </w:lvl>
   </w:abstractNum>
-  <w:num w:numId="1" w16cid:durableId="1257398568">
+  <w:num w:numId="1">
     <w:abstractNumId w:val="29"/>
   </w:num>
-  <w:num w:numId="2" w16cid:durableId="714698433">
+  <w:num w:numId="2">
     <w:abstractNumId w:val="19"/>
   </w:num>
-  <w:num w:numId="3" w16cid:durableId="1005667120">
+  <w:num w:numId="3">
     <w:abstractNumId w:val="4"/>
   </w:num>
-  <w:num w:numId="4" w16cid:durableId="260727959">
+  <w:num w:numId="4">
     <w:abstractNumId w:val="13"/>
   </w:num>
-  <w:num w:numId="5" w16cid:durableId="1015108900">
+  <w:num w:numId="5">
     <w:abstractNumId w:val="31"/>
   </w:num>
-  <w:num w:numId="6" w16cid:durableId="33426049">
+  <w:num w:numId="6">
     <w:abstractNumId w:val="16"/>
   </w:num>
-  <w:num w:numId="7" w16cid:durableId="307824504">
+  <w:num w:numId="7">
     <w:abstractNumId w:val="1"/>
   </w:num>
-  <w:num w:numId="8" w16cid:durableId="2125730120">
+  <w:num w:numId="8">
     <w:abstractNumId w:val="6"/>
   </w:num>
-  <w:num w:numId="9" w16cid:durableId="1317535934">
+  <w:num w:numId="9">
     <w:abstractNumId w:val="14"/>
   </w:num>
-  <w:num w:numId="10" w16cid:durableId="1140339677">
+  <w:num w:numId="10">
     <w:abstractNumId w:val="8"/>
   </w:num>
-  <w:num w:numId="11" w16cid:durableId="871109515">
+  <w:num w:numId="11">
     <w:abstractNumId w:val="7"/>
   </w:num>
-  <w:num w:numId="12" w16cid:durableId="75977255">
+  <w:num w:numId="12">
     <w:abstractNumId w:val="20"/>
   </w:num>
-  <w:num w:numId="13" w16cid:durableId="703290257">
+  <w:num w:numId="13">
     <w:abstractNumId w:val="10"/>
   </w:num>
-  <w:num w:numId="14" w16cid:durableId="858084235">
+  <w:num w:numId="14">
     <w:abstractNumId w:val="32"/>
   </w:num>
-  <w:num w:numId="15" w16cid:durableId="649017692">
+  <w:num w:numId="15">
     <w:abstractNumId w:val="0"/>
   </w:num>
-  <w:num w:numId="16" w16cid:durableId="2056734710">
+  <w:num w:numId="16">
     <w:abstractNumId w:val="15"/>
   </w:num>
-  <w:num w:numId="17" w16cid:durableId="84805335">
+  <w:num w:numId="17">
     <w:abstractNumId w:val="27"/>
   </w:num>
-  <w:num w:numId="18" w16cid:durableId="1715276928">
+  <w:num w:numId="18">
     <w:abstractNumId w:val="26"/>
   </w:num>
-  <w:num w:numId="19" w16cid:durableId="1731028933">
+  <w:num w:numId="19">
     <w:abstractNumId w:val="12"/>
   </w:num>
-  <w:num w:numId="20" w16cid:durableId="882325103">
+  <w:num w:numId="20">
     <w:abstractNumId w:val="30"/>
   </w:num>
-  <w:num w:numId="21" w16cid:durableId="1738747254">
+  <w:num w:numId="21">
     <w:abstractNumId w:val="23"/>
   </w:num>
-  <w:num w:numId="22" w16cid:durableId="1637679841">
+  <w:num w:numId="22">
     <w:abstractNumId w:val="2"/>
   </w:num>
-  <w:num w:numId="23" w16cid:durableId="2073775139">
+  <w:num w:numId="23">
     <w:abstractNumId w:val="28"/>
   </w:num>
-  <w:num w:numId="24" w16cid:durableId="1155605414">
+  <w:num w:numId="24">
     <w:abstractNumId w:val="17"/>
   </w:num>
-  <w:num w:numId="25" w16cid:durableId="327372150">
+  <w:num w:numId="25">
     <w:abstractNumId w:val="11"/>
   </w:num>
-  <w:num w:numId="26" w16cid:durableId="1496383889">
+  <w:num w:numId="26">
     <w:abstractNumId w:val="9"/>
   </w:num>
-  <w:num w:numId="27" w16cid:durableId="1189487181">
+  <w:num w:numId="27">
     <w:abstractNumId w:val="18"/>
   </w:num>
-  <w:num w:numId="28" w16cid:durableId="407508389">
+  <w:num w:numId="28">
     <w:abstractNumId w:val="5"/>
   </w:num>
-  <w:num w:numId="29" w16cid:durableId="2044213394">
+  <w:num w:numId="29">
     <w:abstractNumId w:val="3"/>
   </w:num>
-  <w:num w:numId="30" w16cid:durableId="541291644">
+  <w:num w:numId="30">
     <w:abstractNumId w:val="21"/>
   </w:num>
-  <w:num w:numId="31" w16cid:durableId="1851988406">
+  <w:num w:numId="31">
     <w:abstractNumId w:val="22"/>
   </w:num>
-  <w:num w:numId="32" w16cid:durableId="1457212912">
+  <w:num w:numId="32">
     <w:abstractNumId w:val="24"/>
   </w:num>
-  <w:num w:numId="33" w16cid:durableId="630134356">
+  <w:num w:numId="33">
     <w:abstractNumId w:val="25"/>
   </w:num>
   <w:numIdMacAtCleanup w:val="24"/>
@@ -25975,7 +27355,7 @@
 </file>
 
 <file path=word/styles.xml><?xml version="1.0" encoding="utf-8"?>
-<w:styles xmlns:mc="http://schemas.openxmlformats.org/markup-compatibility/2006" xmlns:r="http://schemas.openxmlformats.org/officeDocument/2006/relationships" xmlns:w="http://schemas.openxmlformats.org/wordprocessingml/2006/main" xmlns:w14="http://schemas.microsoft.com/office/word/2010/wordml" xmlns:w15="http://schemas.microsoft.com/office/word/2012/wordml" xmlns:w16cex="http://schemas.microsoft.com/office/word/2018/wordml/cex" xmlns:w16cid="http://schemas.microsoft.com/office/word/2016/wordml/cid" xmlns:w16="http://schemas.microsoft.com/office/word/2018/wordml" xmlns:w16sdtdh="http://schemas.microsoft.com/office/word/2020/wordml/sdtdatahash" xmlns:w16se="http://schemas.microsoft.com/office/word/2015/wordml/symex" mc:Ignorable="w14 w15 w16se w16cid w16 w16cex w16sdtdh">
+<w:styles xmlns:mc="http://schemas.openxmlformats.org/markup-compatibility/2006" xmlns:r="http://schemas.openxmlformats.org/officeDocument/2006/relationships" xmlns:w="http://schemas.openxmlformats.org/wordprocessingml/2006/main" xmlns:w14="http://schemas.microsoft.com/office/word/2010/wordml" xmlns:w15="http://schemas.microsoft.com/office/word/2012/wordml" xmlns:w16se="http://schemas.microsoft.com/office/word/2015/wordml/symex" mc:Ignorable="w14 w15 w16se">
   <w:docDefaults>
     <w:rPrDefault>
       <w:rPr>
@@ -25991,7 +27371,7 @@
       </w:pPr>
     </w:pPrDefault>
   </w:docDefaults>
-  <w:latentStyles w:defLockedState="0" w:defUIPriority="99" w:defSemiHidden="0" w:defUnhideWhenUsed="0" w:defQFormat="0" w:count="376">
+  <w:latentStyles w:defLockedState="0" w:defUIPriority="99" w:defSemiHidden="0" w:defUnhideWhenUsed="0" w:defQFormat="0" w:count="371">
     <w:lsdException w:name="Normal" w:uiPriority="0" w:qFormat="1"/>
     <w:lsdException w:name="heading 1" w:uiPriority="9" w:qFormat="1"/>
     <w:lsdException w:name="heading 2" w:semiHidden="1" w:uiPriority="9" w:unhideWhenUsed="1" w:qFormat="1"/>
@@ -26363,11 +27743,6 @@
     <w:lsdException w:name="List Table 5 Dark Accent 6" w:uiPriority="50"/>
     <w:lsdException w:name="List Table 6 Colorful Accent 6" w:uiPriority="51"/>
     <w:lsdException w:name="List Table 7 Colorful Accent 6" w:uiPriority="52"/>
-    <w:lsdException w:name="Mention" w:semiHidden="1" w:unhideWhenUsed="1"/>
-    <w:lsdException w:name="Smart Hyperlink" w:semiHidden="1" w:unhideWhenUsed="1"/>
-    <w:lsdException w:name="Hashtag" w:semiHidden="1" w:unhideWhenUsed="1"/>
-    <w:lsdException w:name="Unresolved Mention" w:semiHidden="1" w:unhideWhenUsed="1"/>
-    <w:lsdException w:name="Smart Link" w:semiHidden="1" w:unhideWhenUsed="1"/>
   </w:latentStyles>
   <w:style w:type="paragraph" w:default="1" w:styleId="Normal">
     <w:name w:val="Normal"/>
@@ -27004,30 +28379,6 @@
 </file>
 
 <file path=customXml/item1.xml><?xml version="1.0" encoding="utf-8"?>
-<?mso-contentType ?>
-<FormTemplates xmlns="http://schemas.microsoft.com/sharepoint/v3/contenttype/forms">
-  <Display>DocumentLibraryForm</Display>
-  <Edit>DocumentLibraryForm</Edit>
-  <New>DocumentLibraryForm</New>
-</FormTemplates>
-</file>
-
-<file path=customXml/item2.xml><?xml version="1.0" encoding="utf-8"?>
-<p:properties xmlns:p="http://schemas.microsoft.com/office/2006/metadata/properties" xmlns:xsi="http://www.w3.org/2001/XMLSchema-instance" xmlns:pc="http://schemas.microsoft.com/office/infopath/2007/PartnerControls">
-  <documentManagement>
-    <lcf76f155ced4ddcb4097134ff3c332f xmlns="a5de893b-c722-4ec2-8e11-ead4310e3e99">
-      <Terms xmlns="http://schemas.microsoft.com/office/infopath/2007/PartnerControls"/>
-    </lcf76f155ced4ddcb4097134ff3c332f>
-    <TaxCatchAll xmlns="3afcca85-626d-40cf-8493-15e01d150ad7" xsi:nil="true"/>
-  </documentManagement>
-</p:properties>
-</file>
-
-<file path=customXml/item3.xml><?xml version="1.0" encoding="utf-8"?>
-<b:Sources xmlns:b="http://schemas.openxmlformats.org/officeDocument/2006/bibliography" xmlns="http://schemas.openxmlformats.org/officeDocument/2006/bibliography" SelectedStyle="\APASixthEditionOfficeOnline.xsl" StyleName="APA" Version="6"/>
-</file>
-
-<file path=customXml/item4.xml><?xml version="1.0" encoding="utf-8"?>
 <ct:contentTypeSchema xmlns:ct="http://schemas.microsoft.com/office/2006/metadata/contentType" xmlns:ma="http://schemas.microsoft.com/office/2006/metadata/properties/metaAttributes" ct:_="" ma:_="" ma:contentTypeName="Document" ma:contentTypeID="0x0101005453E4A9CE5A3A42965B93716DE6227D" ma:contentTypeVersion="15" ma:contentTypeDescription="Create a new document." ma:contentTypeScope="" ma:versionID="d06a5bb4597991f69e0c0e7e264ace46">
   <xsd:schema xmlns:xsd="http://www.w3.org/2001/XMLSchema" xmlns:xs="http://www.w3.org/2001/XMLSchema" xmlns:p="http://schemas.microsoft.com/office/2006/metadata/properties" xmlns:ns2="a5de893b-c722-4ec2-8e11-ead4310e3e99" xmlns:ns3="3afcca85-626d-40cf-8493-15e01d150ad7" targetNamespace="http://schemas.microsoft.com/office/2006/metadata/properties" ma:root="true" ma:fieldsID="9b990f59f193ac1f49024f0dd5f1b0ec" ns2:_="" ns3:_="">
     <xsd:import namespace="a5de893b-c722-4ec2-8e11-ead4310e3e99"/>
@@ -27264,40 +28615,31 @@
 </ct:contentTypeSchema>
 </file>
 
-<file path=customXml/itemProps1.xml><?xml version="1.0" encoding="utf-8"?>
-<ds:datastoreItem xmlns:ds="http://schemas.openxmlformats.org/officeDocument/2006/customXml" ds:itemID="{7D618B48-00E5-41C0-B848-94495A59F1ED}">
-  <ds:schemaRefs>
-    <ds:schemaRef ds:uri="http://schemas.microsoft.com/sharepoint/v3/contenttype/forms"/>
-  </ds:schemaRefs>
-</ds:datastoreItem>
+<file path=customXml/item2.xml><?xml version="1.0" encoding="utf-8"?>
+<p:properties xmlns:p="http://schemas.microsoft.com/office/2006/metadata/properties" xmlns:xsi="http://www.w3.org/2001/XMLSchema-instance" xmlns:pc="http://schemas.microsoft.com/office/infopath/2007/PartnerControls">
+  <documentManagement>
+    <lcf76f155ced4ddcb4097134ff3c332f xmlns="a5de893b-c722-4ec2-8e11-ead4310e3e99">
+      <Terms xmlns="http://schemas.microsoft.com/office/infopath/2007/PartnerControls"/>
+    </lcf76f155ced4ddcb4097134ff3c332f>
+    <TaxCatchAll xmlns="3afcca85-626d-40cf-8493-15e01d150ad7" xsi:nil="true"/>
+  </documentManagement>
+</p:properties>
 </file>
 
-<file path=customXml/itemProps2.xml><?xml version="1.0" encoding="utf-8"?>
-<ds:datastoreItem xmlns:ds="http://schemas.openxmlformats.org/officeDocument/2006/customXml" ds:itemID="{06B2530F-FF4D-4593-AB40-9693D788F9DC}">
-  <ds:schemaRefs>
-    <ds:schemaRef ds:uri="http://purl.org/dc/terms/"/>
-    <ds:schemaRef ds:uri="3afcca85-626d-40cf-8493-15e01d150ad7"/>
-    <ds:schemaRef ds:uri="http://schemas.openxmlformats.org/package/2006/metadata/core-properties"/>
-    <ds:schemaRef ds:uri="http://schemas.microsoft.com/office/2006/documentManagement/types"/>
-    <ds:schemaRef ds:uri="http://www.w3.org/XML/1998/namespace"/>
-    <ds:schemaRef ds:uri="http://schemas.microsoft.com/office/infopath/2007/PartnerControls"/>
-    <ds:schemaRef ds:uri="a5de893b-c722-4ec2-8e11-ead4310e3e99"/>
-    <ds:schemaRef ds:uri="http://purl.org/dc/elements/1.1/"/>
-    <ds:schemaRef ds:uri="http://schemas.microsoft.com/office/2006/metadata/properties"/>
-    <ds:schemaRef ds:uri="http://purl.org/dc/dcmitype/"/>
-  </ds:schemaRefs>
-</ds:datastoreItem>
+<file path=customXml/item3.xml><?xml version="1.0" encoding="utf-8"?>
+<?mso-contentType ?>
+<FormTemplates xmlns="http://schemas.microsoft.com/sharepoint/v3/contenttype/forms">
+  <Display>DocumentLibraryForm</Display>
+  <Edit>DocumentLibraryForm</Edit>
+  <New>DocumentLibraryForm</New>
+</FormTemplates>
 </file>
 
-<file path=customXml/itemProps3.xml><?xml version="1.0" encoding="utf-8"?>
-<ds:datastoreItem xmlns:ds="http://schemas.openxmlformats.org/officeDocument/2006/customXml" ds:itemID="{73CF753F-5B6E-4934-9285-C61A57B8793A}">
-  <ds:schemaRefs>
-    <ds:schemaRef ds:uri="http://schemas.openxmlformats.org/officeDocument/2006/bibliography"/>
-  </ds:schemaRefs>
-</ds:datastoreItem>
+<file path=customXml/item4.xml><?xml version="1.0" encoding="utf-8"?>
+<b:Sources xmlns:b="http://schemas.openxmlformats.org/officeDocument/2006/bibliography" xmlns="http://schemas.openxmlformats.org/officeDocument/2006/bibliography" SelectedStyle="\APASixthEditionOfficeOnline.xsl" StyleName="APA" Version="6"/>
 </file>
 
-<file path=customXml/itemProps4.xml><?xml version="1.0" encoding="utf-8"?>
+<file path=customXml/itemProps1.xml><?xml version="1.0" encoding="utf-8"?>
 <ds:datastoreItem xmlns:ds="http://schemas.openxmlformats.org/officeDocument/2006/customXml" ds:itemID="{E036C622-3CCF-402E-A3F2-77C96BBA4DBA}">
   <ds:schemaRefs>
     <ds:schemaRef ds:uri="http://schemas.microsoft.com/office/2006/metadata/contentType"/>
@@ -27314,4 +28656,31 @@
     <ds:schemaRef ds:uri="http://schemas.microsoft.com/internal/obd"/>
   </ds:schemaRefs>
 </ds:datastoreItem>
+</file>
+
+<file path=customXml/itemProps2.xml><?xml version="1.0" encoding="utf-8"?>
+<ds:datastoreItem xmlns:ds="http://schemas.openxmlformats.org/officeDocument/2006/customXml" ds:itemID="{06B2530F-FF4D-4593-AB40-9693D788F9DC}">
+  <ds:schemaRefs>
+    <ds:schemaRef ds:uri="http://schemas.microsoft.com/office/2006/metadata/properties"/>
+    <ds:schemaRef ds:uri="http://schemas.microsoft.com/office/infopath/2007/PartnerControls"/>
+    <ds:schemaRef ds:uri="a5de893b-c722-4ec2-8e11-ead4310e3e99"/>
+    <ds:schemaRef ds:uri="3afcca85-626d-40cf-8493-15e01d150ad7"/>
+  </ds:schemaRefs>
+</ds:datastoreItem>
+</file>
+
+<file path=customXml/itemProps3.xml><?xml version="1.0" encoding="utf-8"?>
+<ds:datastoreItem xmlns:ds="http://schemas.openxmlformats.org/officeDocument/2006/customXml" ds:itemID="{7D618B48-00E5-41C0-B848-94495A59F1ED}">
+  <ds:schemaRefs>
+    <ds:schemaRef ds:uri="http://schemas.microsoft.com/sharepoint/v3/contenttype/forms"/>
+  </ds:schemaRefs>
+</ds:datastoreItem>
+</file>
+
+<file path=customXml/itemProps4.xml><?xml version="1.0" encoding="utf-8"?>
+<ds:datastoreItem xmlns:ds="http://schemas.openxmlformats.org/officeDocument/2006/customXml" ds:itemID="{42ADB6AB-9607-457D-8117-32BA6693CADD}">
+  <ds:schemaRefs>
+    <ds:schemaRef ds:uri="http://schemas.openxmlformats.org/officeDocument/2006/bibliography"/>
+  </ds:schemaRefs>
+</ds:datastoreItem>
 </file>
</xml_diff>